<commit_message>
deleted unused images, added a certifications section, and updated resume, added sample images for a revamp to website
</commit_message>
<xml_diff>
--- a/images/Resume.docx
+++ b/images/Resume.docx
@@ -2115,6 +2115,28 @@
           <w:sz w:val="18"/>
           <w:szCs w:val="18"/>
         </w:rPr>
+        <w:t>Using RabbitMQ for data ingest and email capability.</w:t>
+      </w:r>
+    </w:p>
+    <w:p>
+      <w:pPr>
+        <w:numPr>
+          <w:ilvl w:val="0"/>
+          <w:numId w:val="25"/>
+        </w:numPr>
+        <w:spacing w:before="100" w:beforeAutospacing="1" w:after="100" w:afterAutospacing="1" w:line="240" w:lineRule="auto"/>
+        <w:rPr>
+          <w:rFonts w:ascii="Roboto" w:eastAsia="Times New Roman" w:hAnsi="Roboto" w:cs="Arial"/>
+          <w:sz w:val="18"/>
+          <w:szCs w:val="18"/>
+        </w:rPr>
+      </w:pPr>
+      <w:r>
+        <w:rPr>
+          <w:rFonts w:ascii="Roboto" w:eastAsia="Times New Roman" w:hAnsi="Roboto" w:cs="Arial"/>
+          <w:sz w:val="18"/>
+          <w:szCs w:val="18"/>
+        </w:rPr>
         <w:t>Utilizing Cloud Computing Software with AWS and OpenShift</w:t>
       </w:r>
     </w:p>
@@ -2621,7 +2643,6 @@
           <w:b/>
           <w:bCs/>
         </w:rPr>
-        <w:lastRenderedPageBreak/>
         <w:t xml:space="preserve">Freelance </w:t>
       </w:r>
       <w:r>
@@ -3644,6 +3665,16 @@
     </w:p>
     <w:p>
       <w:pPr>
+        <w:pStyle w:val="ListParagraph"/>
+        <w:rPr>
+          <w:rFonts w:ascii="Roboto" w:hAnsi="Roboto" w:cstheme="minorHAnsi"/>
+          <w:sz w:val="21"/>
+          <w:szCs w:val="21"/>
+        </w:rPr>
+      </w:pPr>
+    </w:p>
+    <w:p>
+      <w:pPr>
         <w:pBdr>
           <w:bottom w:val="single" w:sz="6" w:space="1" w:color="auto"/>
         </w:pBdr>
@@ -3659,7 +3690,7 @@
           <w:b/>
           <w:bCs/>
         </w:rPr>
-        <w:t>Volunteer</w:t>
+        <w:t>Certifications</w:t>
       </w:r>
       <w:r>
         <w:rPr>
@@ -3668,119 +3699,6 @@
           <w:bCs/>
         </w:rPr>
         <w:t>:</w:t>
-      </w:r>
-    </w:p>
-    <w:p>
-      <w:pPr>
-        <w:rPr>
-          <w:rFonts w:ascii="Roboto" w:hAnsi="Roboto" w:cstheme="minorHAnsi"/>
-          <w:sz w:val="18"/>
-          <w:szCs w:val="18"/>
-        </w:rPr>
-      </w:pPr>
-      <w:r>
-        <w:rPr>
-          <w:rFonts w:ascii="Roboto" w:hAnsi="Roboto" w:cstheme="minorHAnsi"/>
-          <w:b/>
-          <w:bCs/>
-        </w:rPr>
-        <w:t>Volunteer Junior Web Developer</w:t>
-      </w:r>
-      <w:r>
-        <w:rPr>
-          <w:rFonts w:ascii="Roboto" w:hAnsi="Roboto" w:cstheme="minorHAnsi"/>
-          <w:b/>
-          <w:bCs/>
-        </w:rPr>
-        <w:tab/>
-      </w:r>
-      <w:r>
-        <w:rPr>
-          <w:rFonts w:ascii="Roboto" w:hAnsi="Roboto" w:cstheme="minorHAnsi"/>
-          <w:b/>
-          <w:bCs/>
-        </w:rPr>
-        <w:tab/>
-      </w:r>
-      <w:r>
-        <w:rPr>
-          <w:rFonts w:ascii="Roboto" w:hAnsi="Roboto" w:cstheme="minorHAnsi"/>
-          <w:b/>
-          <w:bCs/>
-        </w:rPr>
-        <w:tab/>
-      </w:r>
-      <w:r>
-        <w:rPr>
-          <w:rFonts w:ascii="Roboto" w:hAnsi="Roboto" w:cstheme="minorHAnsi"/>
-          <w:b/>
-          <w:bCs/>
-        </w:rPr>
-        <w:tab/>
-      </w:r>
-      <w:r>
-        <w:rPr>
-          <w:rFonts w:ascii="Roboto" w:hAnsi="Roboto" w:cstheme="minorHAnsi"/>
-          <w:b/>
-          <w:bCs/>
-        </w:rPr>
-        <w:tab/>
-      </w:r>
-      <w:r>
-        <w:rPr>
-          <w:rFonts w:ascii="Roboto" w:hAnsi="Roboto" w:cstheme="minorHAnsi"/>
-          <w:b/>
-          <w:bCs/>
-        </w:rPr>
-        <w:t xml:space="preserve">     </w:t>
-      </w:r>
-      <w:r>
-        <w:rPr>
-          <w:rFonts w:ascii="Roboto" w:hAnsi="Roboto" w:cstheme="minorHAnsi"/>
-          <w:b/>
-          <w:bCs/>
-        </w:rPr>
-        <w:tab/>
-      </w:r>
-      <w:r>
-        <w:rPr>
-          <w:rFonts w:ascii="Roboto" w:hAnsi="Roboto" w:cstheme="minorHAnsi"/>
-          <w:sz w:val="18"/>
-          <w:szCs w:val="18"/>
-        </w:rPr>
-        <w:t>10</w:t>
-      </w:r>
-      <w:r>
-        <w:rPr>
-          <w:rFonts w:ascii="Roboto" w:hAnsi="Roboto" w:cstheme="minorHAnsi"/>
-          <w:sz w:val="18"/>
-          <w:szCs w:val="18"/>
-        </w:rPr>
-        <w:t>/201</w:t>
-      </w:r>
-      <w:r>
-        <w:rPr>
-          <w:rFonts w:ascii="Roboto" w:hAnsi="Roboto" w:cstheme="minorHAnsi"/>
-          <w:sz w:val="18"/>
-          <w:szCs w:val="18"/>
-        </w:rPr>
-        <w:t>9</w:t>
-      </w:r>
-      <w:r>
-        <w:rPr>
-          <w:rFonts w:ascii="Roboto" w:hAnsi="Roboto" w:cstheme="minorHAnsi"/>
-          <w:sz w:val="18"/>
-          <w:szCs w:val="18"/>
-        </w:rPr>
-        <w:t xml:space="preserve"> – </w:t>
-      </w:r>
-      <w:r>
-        <w:rPr>
-          <w:rFonts w:ascii="Roboto" w:hAnsi="Roboto" w:cstheme="minorHAnsi"/>
-          <w:sz w:val="18"/>
-          <w:szCs w:val="18"/>
-        </w:rPr>
-        <w:t>Present</w:t>
       </w:r>
     </w:p>
     <w:p>
@@ -3792,6 +3710,179 @@
         </w:numPr>
         <w:rPr>
           <w:rFonts w:ascii="Roboto" w:hAnsi="Roboto" w:cstheme="minorHAnsi"/>
+          <w:sz w:val="21"/>
+          <w:szCs w:val="21"/>
+        </w:rPr>
+      </w:pPr>
+      <w:r>
+        <w:rPr>
+          <w:rFonts w:ascii="Roboto" w:hAnsi="Roboto" w:cstheme="minorHAnsi"/>
+          <w:sz w:val="21"/>
+          <w:szCs w:val="21"/>
+        </w:rPr>
+        <w:t>Security+</w:t>
+      </w:r>
+    </w:p>
+    <w:p>
+      <w:pPr>
+        <w:pStyle w:val="ListParagraph"/>
+        <w:rPr>
+          <w:rFonts w:ascii="Roboto" w:hAnsi="Roboto" w:cstheme="minorHAnsi"/>
+          <w:sz w:val="21"/>
+          <w:szCs w:val="21"/>
+        </w:rPr>
+      </w:pPr>
+    </w:p>
+    <w:p>
+      <w:pPr>
+        <w:pBdr>
+          <w:bottom w:val="single" w:sz="6" w:space="1" w:color="auto"/>
+        </w:pBdr>
+        <w:rPr>
+          <w:rFonts w:ascii="Roboto" w:hAnsi="Roboto" w:cstheme="minorHAnsi"/>
+          <w:b/>
+          <w:bCs/>
+        </w:rPr>
+      </w:pPr>
+      <w:r>
+        <w:rPr>
+          <w:rFonts w:ascii="Roboto" w:hAnsi="Roboto" w:cstheme="minorHAnsi"/>
+          <w:b/>
+          <w:bCs/>
+        </w:rPr>
+        <w:t>Volunteer</w:t>
+      </w:r>
+      <w:r>
+        <w:rPr>
+          <w:rFonts w:ascii="Roboto" w:hAnsi="Roboto" w:cstheme="minorHAnsi"/>
+          <w:b/>
+          <w:bCs/>
+        </w:rPr>
+        <w:t>:</w:t>
+      </w:r>
+    </w:p>
+    <w:p>
+      <w:pPr>
+        <w:rPr>
+          <w:rFonts w:ascii="Roboto" w:hAnsi="Roboto" w:cstheme="minorHAnsi"/>
+          <w:sz w:val="18"/>
+          <w:szCs w:val="18"/>
+        </w:rPr>
+      </w:pPr>
+      <w:r>
+        <w:rPr>
+          <w:rFonts w:ascii="Roboto" w:hAnsi="Roboto" w:cstheme="minorHAnsi"/>
+          <w:b/>
+          <w:bCs/>
+        </w:rPr>
+        <w:t>Volunteer Junior Web Developer</w:t>
+      </w:r>
+      <w:r>
+        <w:rPr>
+          <w:rFonts w:ascii="Roboto" w:hAnsi="Roboto" w:cstheme="minorHAnsi"/>
+          <w:b/>
+          <w:bCs/>
+        </w:rPr>
+        <w:tab/>
+      </w:r>
+      <w:r>
+        <w:rPr>
+          <w:rFonts w:ascii="Roboto" w:hAnsi="Roboto" w:cstheme="minorHAnsi"/>
+          <w:b/>
+          <w:bCs/>
+        </w:rPr>
+        <w:tab/>
+      </w:r>
+      <w:r>
+        <w:rPr>
+          <w:rFonts w:ascii="Roboto" w:hAnsi="Roboto" w:cstheme="minorHAnsi"/>
+          <w:b/>
+          <w:bCs/>
+        </w:rPr>
+        <w:tab/>
+      </w:r>
+      <w:r>
+        <w:rPr>
+          <w:rFonts w:ascii="Roboto" w:hAnsi="Roboto" w:cstheme="minorHAnsi"/>
+          <w:b/>
+          <w:bCs/>
+        </w:rPr>
+        <w:tab/>
+      </w:r>
+      <w:r>
+        <w:rPr>
+          <w:rFonts w:ascii="Roboto" w:hAnsi="Roboto" w:cstheme="minorHAnsi"/>
+          <w:b/>
+          <w:bCs/>
+        </w:rPr>
+        <w:tab/>
+      </w:r>
+      <w:r>
+        <w:rPr>
+          <w:rFonts w:ascii="Roboto" w:hAnsi="Roboto" w:cstheme="minorHAnsi"/>
+          <w:b/>
+          <w:bCs/>
+        </w:rPr>
+        <w:t xml:space="preserve">     </w:t>
+      </w:r>
+      <w:r>
+        <w:rPr>
+          <w:rFonts w:ascii="Roboto" w:hAnsi="Roboto" w:cstheme="minorHAnsi"/>
+          <w:b/>
+          <w:bCs/>
+        </w:rPr>
+        <w:tab/>
+      </w:r>
+      <w:r>
+        <w:rPr>
+          <w:rFonts w:ascii="Roboto" w:hAnsi="Roboto" w:cstheme="minorHAnsi"/>
+          <w:sz w:val="18"/>
+          <w:szCs w:val="18"/>
+        </w:rPr>
+        <w:t>10</w:t>
+      </w:r>
+      <w:r>
+        <w:rPr>
+          <w:rFonts w:ascii="Roboto" w:hAnsi="Roboto" w:cstheme="minorHAnsi"/>
+          <w:sz w:val="18"/>
+          <w:szCs w:val="18"/>
+        </w:rPr>
+        <w:t>/201</w:t>
+      </w:r>
+      <w:r>
+        <w:rPr>
+          <w:rFonts w:ascii="Roboto" w:hAnsi="Roboto" w:cstheme="minorHAnsi"/>
+          <w:sz w:val="18"/>
+          <w:szCs w:val="18"/>
+        </w:rPr>
+        <w:t>9</w:t>
+      </w:r>
+      <w:r>
+        <w:rPr>
+          <w:rFonts w:ascii="Roboto" w:hAnsi="Roboto" w:cstheme="minorHAnsi"/>
+          <w:sz w:val="18"/>
+          <w:szCs w:val="18"/>
+        </w:rPr>
+        <w:t xml:space="preserve"> – </w:t>
+      </w:r>
+      <w:r>
+        <w:rPr>
+          <w:rFonts w:ascii="Roboto" w:hAnsi="Roboto" w:cstheme="minorHAnsi"/>
+          <w:sz w:val="18"/>
+          <w:szCs w:val="18"/>
+        </w:rPr>
+        <w:t>Present</w:t>
+      </w:r>
+    </w:p>
+    <w:p>
+      <w:pPr>
+        <w:pStyle w:val="ListParagraph"/>
+        <w:numPr>
+          <w:ilvl w:val="0"/>
+          <w:numId w:val="11"/>
+        </w:numPr>
+        <w:rPr>
+          <w:rFonts w:ascii="Roboto" w:hAnsi="Roboto" w:cstheme="minorHAnsi"/>
           <w:sz w:val="18"/>
           <w:szCs w:val="18"/>
         </w:rPr>
@@ -3915,6 +4006,7 @@
           <w:b/>
           <w:bCs/>
         </w:rPr>
+        <w:lastRenderedPageBreak/>
         <w:t xml:space="preserve">Freelance </w:t>
       </w:r>
       <w:r>
@@ -4225,7 +4317,6 @@
           <w:sz w:val="18"/>
           <w:szCs w:val="18"/>
         </w:rPr>
-        <w:lastRenderedPageBreak/>
         <w:t xml:space="preserve">A web application developed using python, </w:t>
       </w:r>
       <w:r>
@@ -5010,7 +5101,23 @@
           <w:b/>
           <w:bCs/>
         </w:rPr>
-        <w:t>EDUCATION:</w:t>
+        <w:t>E</w:t>
+      </w:r>
+      <w:r>
+        <w:rPr>
+          <w:rFonts w:ascii="Roboto" w:hAnsi="Roboto" w:cstheme="minorHAnsi"/>
+          <w:b/>
+          <w:bCs/>
+        </w:rPr>
+        <w:t>ducation</w:t>
+      </w:r>
+      <w:r>
+        <w:rPr>
+          <w:rFonts w:ascii="Roboto" w:hAnsi="Roboto" w:cstheme="minorHAnsi"/>
+          <w:b/>
+          <w:bCs/>
+        </w:rPr>
+        <w:t>:</w:t>
       </w:r>
     </w:p>
     <w:p>
@@ -5892,6 +5999,7 @@
           <w:sz w:val="18"/>
           <w:szCs w:val="18"/>
         </w:rPr>
+        <w:lastRenderedPageBreak/>
         <w:t xml:space="preserve">HTTP Proxy: </w:t>
       </w:r>
       <w:r>
@@ -6044,7 +6152,6 @@
           <w:sz w:val="18"/>
           <w:szCs w:val="18"/>
         </w:rPr>
-        <w:lastRenderedPageBreak/>
         <w:t>Comparer: compare data and identify any differences</w:t>
       </w:r>
     </w:p>
@@ -8931,7 +9038,7 @@
   <w:abstractNum w:abstractNumId="14" w15:restartNumberingAfterBreak="0">
     <w:nsid w:val="35D43FF7"/>
     <w:multiLevelType w:val="hybridMultilevel"/>
-    <w:tmpl w:val="0CFC6F26"/>
+    <w:tmpl w:val="E6587D5E"/>
     <w:lvl w:ilvl="0" w:tplc="04090001">
       <w:start w:val="1"/>
       <w:numFmt w:val="bullet"/>

</xml_diff>

<commit_message>
updated readme, resume, skills section, and work history
</commit_message>
<xml_diff>
--- a/images/Resume.docx
+++ b/images/Resume.docx
@@ -1,6 +1,6 @@
 
 <file path=word/document.xml><?xml version="1.0" encoding="utf-8"?>
-<w:document xmlns:wpc="http://schemas.microsoft.com/office/word/2010/wordprocessingCanvas" xmlns:cx="http://schemas.microsoft.com/office/drawing/2014/chartex" xmlns:cx1="http://schemas.microsoft.com/office/drawing/2015/9/8/chartex" xmlns:cx2="http://schemas.microsoft.com/office/drawing/2015/10/21/chartex" xmlns:cx3="http://schemas.microsoft.com/office/drawing/2016/5/9/chartex" xmlns:cx4="http://schemas.microsoft.com/office/drawing/2016/5/10/chartex" xmlns:cx5="http://schemas.microsoft.com/office/drawing/2016/5/11/chartex" xmlns:cx6="http://schemas.microsoft.com/office/drawing/2016/5/12/chartex" xmlns:cx7="http://schemas.microsoft.com/office/drawing/2016/5/13/chartex" xmlns:cx8="http://schemas.microsoft.com/office/drawing/2016/5/14/chartex" xmlns:mc="http://schemas.openxmlformats.org/markup-compatibility/2006" xmlns:aink="http://schemas.microsoft.com/office/drawing/2016/ink" xmlns:am3d="http://schemas.microsoft.com/office/drawing/2017/model3d" xmlns:o="urn:schemas-microsoft-com:office:office" xmlns:r="http://schemas.openxmlformats.org/officeDocument/2006/relationships" xmlns:m="http://schemas.openxmlformats.org/officeDocument/2006/math" xmlns:v="urn:schemas-microsoft-com:vml" xmlns:wp14="http://schemas.microsoft.com/office/word/2010/wordprocessingDrawing" xmlns:wp="http://schemas.openxmlformats.org/drawingml/2006/wordprocessingDrawing" xmlns:w10="urn:schemas-microsoft-com:office:word" xmlns:w="http://schemas.openxmlformats.org/wordprocessingml/2006/main" xmlns:w14="http://schemas.microsoft.com/office/word/2010/wordml" xmlns:w15="http://schemas.microsoft.com/office/word/2012/wordml" xmlns:w16cex="http://schemas.microsoft.com/office/word/2018/wordml/cex" xmlns:w16cid="http://schemas.microsoft.com/office/word/2016/wordml/cid" xmlns:w16="http://schemas.microsoft.com/office/word/2018/wordml" xmlns:w16se="http://schemas.microsoft.com/office/word/2015/wordml/symex" xmlns:wpg="http://schemas.microsoft.com/office/word/2010/wordprocessingGroup" xmlns:wpi="http://schemas.microsoft.com/office/word/2010/wordprocessingInk" xmlns:wne="http://schemas.microsoft.com/office/word/2006/wordml" xmlns:wps="http://schemas.microsoft.com/office/word/2010/wordprocessingShape" mc:Ignorable="w14 w15 w16se w16cid w16 w16cex wp14">
+<w:document xmlns:wpc="http://schemas.microsoft.com/office/word/2010/wordprocessingCanvas" xmlns:cx="http://schemas.microsoft.com/office/drawing/2014/chartex" xmlns:cx1="http://schemas.microsoft.com/office/drawing/2015/9/8/chartex" xmlns:cx2="http://schemas.microsoft.com/office/drawing/2015/10/21/chartex" xmlns:cx3="http://schemas.microsoft.com/office/drawing/2016/5/9/chartex" xmlns:cx4="http://schemas.microsoft.com/office/drawing/2016/5/10/chartex" xmlns:cx5="http://schemas.microsoft.com/office/drawing/2016/5/11/chartex" xmlns:cx6="http://schemas.microsoft.com/office/drawing/2016/5/12/chartex" xmlns:cx7="http://schemas.microsoft.com/office/drawing/2016/5/13/chartex" xmlns:cx8="http://schemas.microsoft.com/office/drawing/2016/5/14/chartex" xmlns:mc="http://schemas.openxmlformats.org/markup-compatibility/2006" xmlns:aink="http://schemas.microsoft.com/office/drawing/2016/ink" xmlns:am3d="http://schemas.microsoft.com/office/drawing/2017/model3d" xmlns:o="urn:schemas-microsoft-com:office:office" xmlns:r="http://schemas.openxmlformats.org/officeDocument/2006/relationships" xmlns:m="http://schemas.openxmlformats.org/officeDocument/2006/math" xmlns:v="urn:schemas-microsoft-com:vml" xmlns:wp14="http://schemas.microsoft.com/office/word/2010/wordprocessingDrawing" xmlns:wp="http://schemas.openxmlformats.org/drawingml/2006/wordprocessingDrawing" xmlns:w10="urn:schemas-microsoft-com:office:word" xmlns:w="http://schemas.openxmlformats.org/wordprocessingml/2006/main" xmlns:w14="http://schemas.microsoft.com/office/word/2010/wordml" xmlns:w15="http://schemas.microsoft.com/office/word/2012/wordml" xmlns:w16cex="http://schemas.microsoft.com/office/word/2018/wordml/cex" xmlns:w16cid="http://schemas.microsoft.com/office/word/2016/wordml/cid" xmlns:w16="http://schemas.microsoft.com/office/word/2018/wordml" xmlns:w16sdtdh="http://schemas.microsoft.com/office/word/2020/wordml/sdtdatahash" xmlns:w16se="http://schemas.microsoft.com/office/word/2015/wordml/symex" xmlns:wpg="http://schemas.microsoft.com/office/word/2010/wordprocessingGroup" xmlns:wpi="http://schemas.microsoft.com/office/word/2010/wordprocessingInk" xmlns:wne="http://schemas.microsoft.com/office/word/2006/wordml" xmlns:wps="http://schemas.microsoft.com/office/word/2010/wordprocessingShape" mc:Ignorable="w14 w15 w16se w16cid w16 w16cex w16sdtdh wp14">
   <w:body>
     <w:p>
       <w:pPr>
@@ -219,7 +219,6 @@
         <w:t xml:space="preserve">LinkedIn: </w:t>
       </w:r>
       <w:hyperlink r:id="rId9" w:history="1">
-        <w:proofErr w:type="spellStart"/>
         <w:r>
           <w:rPr>
             <w:rStyle w:val="Hyperlink"/>
@@ -231,7 +230,6 @@
           </w:rPr>
           <w:t>ksoliven</w:t>
         </w:r>
-        <w:proofErr w:type="spellEnd"/>
       </w:hyperlink>
     </w:p>
     <w:p>
@@ -300,7 +298,6 @@
         <w:t xml:space="preserve">GitHub: </w:t>
       </w:r>
       <w:hyperlink r:id="rId10" w:history="1">
-        <w:proofErr w:type="spellStart"/>
         <w:r>
           <w:rPr>
             <w:rStyle w:val="Hyperlink"/>
@@ -312,7 +309,6 @@
           </w:rPr>
           <w:t>ksoliven</w:t>
         </w:r>
-        <w:proofErr w:type="spellEnd"/>
       </w:hyperlink>
       <w:r>
         <w:rPr>
@@ -836,7 +832,6 @@
           <w:shd w:val="clear" w:color="auto" w:fill="FFFFFF"/>
         </w:rPr>
       </w:pPr>
-      <w:proofErr w:type="spellStart"/>
       <w:r>
         <w:rPr>
           <w:rFonts w:ascii="Roboto" w:hAnsi="Roboto" w:cstheme="minorHAnsi"/>
@@ -857,7 +852,6 @@
         </w:rPr>
         <w:t>IO</w:t>
       </w:r>
-      <w:proofErr w:type="spellEnd"/>
       <w:r>
         <w:rPr>
           <w:rFonts w:ascii="Roboto" w:hAnsi="Roboto" w:cstheme="minorHAnsi"/>
@@ -1361,7 +1355,6 @@
           <w:shd w:val="clear" w:color="auto" w:fill="FFFFFF"/>
         </w:rPr>
       </w:pPr>
-      <w:proofErr w:type="spellStart"/>
       <w:r>
         <w:rPr>
           <w:rFonts w:ascii="Roboto" w:hAnsi="Roboto" w:cstheme="minorHAnsi"/>
@@ -1374,7 +1367,6 @@
         </w:rPr>
         <w:t>Devops</w:t>
       </w:r>
-      <w:proofErr w:type="spellEnd"/>
       <w:r>
         <w:rPr>
           <w:rFonts w:ascii="Roboto" w:hAnsi="Roboto" w:cstheme="minorHAnsi"/>
@@ -1813,23 +1805,13 @@
           <w:szCs w:val="18"/>
         </w:rPr>
       </w:pPr>
-      <w:proofErr w:type="spellStart"/>
-      <w:r>
-        <w:rPr>
-          <w:rFonts w:ascii="Roboto" w:hAnsi="Roboto" w:cstheme="minorHAnsi"/>
-          <w:b/>
-          <w:bCs/>
-        </w:rPr>
-        <w:t>Zekiah</w:t>
-      </w:r>
-      <w:proofErr w:type="spellEnd"/>
-      <w:r>
-        <w:rPr>
-          <w:rFonts w:ascii="Roboto" w:hAnsi="Roboto" w:cstheme="minorHAnsi"/>
-          <w:b/>
-          <w:bCs/>
-        </w:rPr>
-        <w:t xml:space="preserve"> Technologies Inc.</w:t>
+      <w:r>
+        <w:rPr>
+          <w:rFonts w:ascii="Roboto" w:hAnsi="Roboto" w:cstheme="minorHAnsi"/>
+          <w:b/>
+          <w:bCs/>
+        </w:rPr>
+        <w:t>Zekiah Technologies Inc.</w:t>
       </w:r>
       <w:r>
         <w:rPr>
@@ -2051,18 +2033,8 @@
           <w:sz w:val="18"/>
           <w:szCs w:val="18"/>
         </w:rPr>
-        <w:t xml:space="preserve">Unit testing using Jest and </w:t>
-      </w:r>
-      <w:proofErr w:type="spellStart"/>
-      <w:r>
-        <w:rPr>
-          <w:rFonts w:ascii="Roboto" w:eastAsia="Times New Roman" w:hAnsi="Roboto" w:cs="Arial"/>
-          <w:sz w:val="18"/>
-          <w:szCs w:val="18"/>
-        </w:rPr>
-        <w:t>Xunit</w:t>
-      </w:r>
-      <w:proofErr w:type="spellEnd"/>
+        <w:t>Unit testing using Jest and Xunit</w:t>
+      </w:r>
     </w:p>
     <w:p>
       <w:pPr>
@@ -2083,18 +2055,8 @@
           <w:sz w:val="18"/>
           <w:szCs w:val="18"/>
         </w:rPr>
-        <w:t xml:space="preserve">Leveraging Data Search and Analytics using </w:t>
-      </w:r>
-      <w:proofErr w:type="spellStart"/>
-      <w:r>
-        <w:rPr>
-          <w:rFonts w:ascii="Roboto" w:eastAsia="Times New Roman" w:hAnsi="Roboto" w:cs="Arial"/>
-          <w:sz w:val="18"/>
-          <w:szCs w:val="18"/>
-        </w:rPr>
-        <w:t>ElasticSearch</w:t>
-      </w:r>
-      <w:proofErr w:type="spellEnd"/>
+        <w:t>Using RabbitMQ for Data Ingest services</w:t>
+      </w:r>
     </w:p>
     <w:p>
       <w:pPr>
@@ -2115,7 +2077,7 @@
           <w:sz w:val="18"/>
           <w:szCs w:val="18"/>
         </w:rPr>
-        <w:t>Using RabbitMQ for data ingest and email capability.</w:t>
+        <w:t>Migrating data to S3 Object storage</w:t>
       </w:r>
     </w:p>
     <w:p>
@@ -2137,6 +2099,36 @@
           <w:sz w:val="18"/>
           <w:szCs w:val="18"/>
         </w:rPr>
+        <w:t>Leveraging Data Search and Analytics using ElasticSearch</w:t>
+      </w:r>
+      <w:r>
+        <w:rPr>
+          <w:rFonts w:ascii="Roboto" w:eastAsia="Times New Roman" w:hAnsi="Roboto" w:cs="Arial"/>
+          <w:sz w:val="18"/>
+          <w:szCs w:val="18"/>
+        </w:rPr>
+        <w:t xml:space="preserve"> and Kibana (for observability, indexing, and template searches)</w:t>
+      </w:r>
+    </w:p>
+    <w:p>
+      <w:pPr>
+        <w:numPr>
+          <w:ilvl w:val="0"/>
+          <w:numId w:val="25"/>
+        </w:numPr>
+        <w:spacing w:before="100" w:beforeAutospacing="1" w:after="100" w:afterAutospacing="1" w:line="240" w:lineRule="auto"/>
+        <w:rPr>
+          <w:rFonts w:ascii="Roboto" w:eastAsia="Times New Roman" w:hAnsi="Roboto" w:cs="Arial"/>
+          <w:sz w:val="18"/>
+          <w:szCs w:val="18"/>
+        </w:rPr>
+      </w:pPr>
+      <w:r>
+        <w:rPr>
+          <w:rFonts w:ascii="Roboto" w:eastAsia="Times New Roman" w:hAnsi="Roboto" w:cs="Arial"/>
+          <w:sz w:val="18"/>
+          <w:szCs w:val="18"/>
+        </w:rPr>
         <w:t>Utilizing Cloud Computing Software with AWS and OpenShift</w:t>
       </w:r>
     </w:p>
@@ -2568,6 +2560,7 @@
           <w:bdr w:val="none" w:sz="0" w:space="0" w:color="auto" w:frame="1"/>
           <w:shd w:val="clear" w:color="auto" w:fill="FFFFFF"/>
         </w:rPr>
+        <w:lastRenderedPageBreak/>
         <w:t xml:space="preserve"> Tested web applications repeatedly for vulnerabilities (i.e. JavaScript analyzer, SQL Injection) using Grabber </w:t>
       </w:r>
       <w:r>
@@ -3665,16 +3658,6 @@
     </w:p>
     <w:p>
       <w:pPr>
-        <w:pStyle w:val="ListParagraph"/>
-        <w:rPr>
-          <w:rFonts w:ascii="Roboto" w:hAnsi="Roboto" w:cstheme="minorHAnsi"/>
-          <w:sz w:val="21"/>
-          <w:szCs w:val="21"/>
-        </w:rPr>
-      </w:pPr>
-    </w:p>
-    <w:p>
-      <w:pPr>
         <w:pBdr>
           <w:bottom w:val="single" w:sz="6" w:space="1" w:color="auto"/>
         </w:pBdr>
@@ -3690,7 +3673,7 @@
           <w:b/>
           <w:bCs/>
         </w:rPr>
-        <w:t>Certifications</w:t>
+        <w:t>Volunteer</w:t>
       </w:r>
       <w:r>
         <w:rPr>
@@ -3699,6 +3682,119 @@
           <w:bCs/>
         </w:rPr>
         <w:t>:</w:t>
+      </w:r>
+    </w:p>
+    <w:p>
+      <w:pPr>
+        <w:rPr>
+          <w:rFonts w:ascii="Roboto" w:hAnsi="Roboto" w:cstheme="minorHAnsi"/>
+          <w:sz w:val="18"/>
+          <w:szCs w:val="18"/>
+        </w:rPr>
+      </w:pPr>
+      <w:r>
+        <w:rPr>
+          <w:rFonts w:ascii="Roboto" w:hAnsi="Roboto" w:cstheme="minorHAnsi"/>
+          <w:b/>
+          <w:bCs/>
+        </w:rPr>
+        <w:t>Volunteer Junior Web Developer</w:t>
+      </w:r>
+      <w:r>
+        <w:rPr>
+          <w:rFonts w:ascii="Roboto" w:hAnsi="Roboto" w:cstheme="minorHAnsi"/>
+          <w:b/>
+          <w:bCs/>
+        </w:rPr>
+        <w:tab/>
+      </w:r>
+      <w:r>
+        <w:rPr>
+          <w:rFonts w:ascii="Roboto" w:hAnsi="Roboto" w:cstheme="minorHAnsi"/>
+          <w:b/>
+          <w:bCs/>
+        </w:rPr>
+        <w:tab/>
+      </w:r>
+      <w:r>
+        <w:rPr>
+          <w:rFonts w:ascii="Roboto" w:hAnsi="Roboto" w:cstheme="minorHAnsi"/>
+          <w:b/>
+          <w:bCs/>
+        </w:rPr>
+        <w:tab/>
+      </w:r>
+      <w:r>
+        <w:rPr>
+          <w:rFonts w:ascii="Roboto" w:hAnsi="Roboto" w:cstheme="minorHAnsi"/>
+          <w:b/>
+          <w:bCs/>
+        </w:rPr>
+        <w:tab/>
+      </w:r>
+      <w:r>
+        <w:rPr>
+          <w:rFonts w:ascii="Roboto" w:hAnsi="Roboto" w:cstheme="minorHAnsi"/>
+          <w:b/>
+          <w:bCs/>
+        </w:rPr>
+        <w:tab/>
+      </w:r>
+      <w:r>
+        <w:rPr>
+          <w:rFonts w:ascii="Roboto" w:hAnsi="Roboto" w:cstheme="minorHAnsi"/>
+          <w:b/>
+          <w:bCs/>
+        </w:rPr>
+        <w:t xml:space="preserve">     </w:t>
+      </w:r>
+      <w:r>
+        <w:rPr>
+          <w:rFonts w:ascii="Roboto" w:hAnsi="Roboto" w:cstheme="minorHAnsi"/>
+          <w:b/>
+          <w:bCs/>
+        </w:rPr>
+        <w:tab/>
+      </w:r>
+      <w:r>
+        <w:rPr>
+          <w:rFonts w:ascii="Roboto" w:hAnsi="Roboto" w:cstheme="minorHAnsi"/>
+          <w:sz w:val="18"/>
+          <w:szCs w:val="18"/>
+        </w:rPr>
+        <w:t>10</w:t>
+      </w:r>
+      <w:r>
+        <w:rPr>
+          <w:rFonts w:ascii="Roboto" w:hAnsi="Roboto" w:cstheme="minorHAnsi"/>
+          <w:sz w:val="18"/>
+          <w:szCs w:val="18"/>
+        </w:rPr>
+        <w:t>/201</w:t>
+      </w:r>
+      <w:r>
+        <w:rPr>
+          <w:rFonts w:ascii="Roboto" w:hAnsi="Roboto" w:cstheme="minorHAnsi"/>
+          <w:sz w:val="18"/>
+          <w:szCs w:val="18"/>
+        </w:rPr>
+        <w:t>9</w:t>
+      </w:r>
+      <w:r>
+        <w:rPr>
+          <w:rFonts w:ascii="Roboto" w:hAnsi="Roboto" w:cstheme="minorHAnsi"/>
+          <w:sz w:val="18"/>
+          <w:szCs w:val="18"/>
+        </w:rPr>
+        <w:t xml:space="preserve"> – </w:t>
+      </w:r>
+      <w:r>
+        <w:rPr>
+          <w:rFonts w:ascii="Roboto" w:hAnsi="Roboto" w:cstheme="minorHAnsi"/>
+          <w:sz w:val="18"/>
+          <w:szCs w:val="18"/>
+        </w:rPr>
+        <w:t>Present</w:t>
       </w:r>
     </w:p>
     <w:p>
@@ -3710,72 +3806,162 @@
         </w:numPr>
         <w:rPr>
           <w:rFonts w:ascii="Roboto" w:hAnsi="Roboto" w:cstheme="minorHAnsi"/>
-          <w:sz w:val="21"/>
-          <w:szCs w:val="21"/>
-        </w:rPr>
-      </w:pPr>
-      <w:r>
-        <w:rPr>
-          <w:rFonts w:ascii="Roboto" w:hAnsi="Roboto" w:cstheme="minorHAnsi"/>
-          <w:sz w:val="21"/>
-          <w:szCs w:val="21"/>
-        </w:rPr>
-        <w:t>Security+</w:t>
+          <w:sz w:val="18"/>
+          <w:szCs w:val="18"/>
+        </w:rPr>
+      </w:pPr>
+      <w:r>
+        <w:rPr>
+          <w:rFonts w:ascii="Roboto" w:hAnsi="Roboto" w:cstheme="minorHAnsi"/>
+          <w:sz w:val="18"/>
+          <w:szCs w:val="18"/>
+        </w:rPr>
+        <w:t xml:space="preserve">Working on the PWCSEPTA website to revamp the UI </w:t>
       </w:r>
     </w:p>
     <w:p>
       <w:pPr>
         <w:pStyle w:val="ListParagraph"/>
-        <w:rPr>
-          <w:rFonts w:ascii="Roboto" w:hAnsi="Roboto" w:cstheme="minorHAnsi"/>
-          <w:sz w:val="21"/>
-          <w:szCs w:val="21"/>
-        </w:rPr>
-      </w:pPr>
-    </w:p>
-    <w:p>
-      <w:pPr>
-        <w:pBdr>
-          <w:bottom w:val="single" w:sz="6" w:space="1" w:color="auto"/>
-        </w:pBdr>
-        <w:rPr>
-          <w:rFonts w:ascii="Roboto" w:hAnsi="Roboto" w:cstheme="minorHAnsi"/>
-          <w:b/>
-          <w:bCs/>
-        </w:rPr>
-      </w:pPr>
-      <w:r>
-        <w:rPr>
-          <w:rFonts w:ascii="Roboto" w:hAnsi="Roboto" w:cstheme="minorHAnsi"/>
-          <w:b/>
-          <w:bCs/>
-        </w:rPr>
-        <w:t>Volunteer</w:t>
-      </w:r>
-      <w:r>
-        <w:rPr>
-          <w:rFonts w:ascii="Roboto" w:hAnsi="Roboto" w:cstheme="minorHAnsi"/>
-          <w:b/>
-          <w:bCs/>
-        </w:rPr>
-        <w:t>:</w:t>
-      </w:r>
-    </w:p>
-    <w:p>
-      <w:pPr>
-        <w:rPr>
-          <w:rFonts w:ascii="Roboto" w:hAnsi="Roboto" w:cstheme="minorHAnsi"/>
-          <w:sz w:val="18"/>
-          <w:szCs w:val="18"/>
-        </w:rPr>
-      </w:pPr>
-      <w:r>
-        <w:rPr>
-          <w:rFonts w:ascii="Roboto" w:hAnsi="Roboto" w:cstheme="minorHAnsi"/>
-          <w:b/>
-          <w:bCs/>
-        </w:rPr>
-        <w:t>Volunteer Junior Web Developer</w:t>
+        <w:numPr>
+          <w:ilvl w:val="1"/>
+          <w:numId w:val="11"/>
+        </w:numPr>
+        <w:rPr>
+          <w:rFonts w:ascii="Roboto" w:hAnsi="Roboto" w:cstheme="minorHAnsi"/>
+          <w:sz w:val="18"/>
+          <w:szCs w:val="18"/>
+        </w:rPr>
+      </w:pPr>
+      <w:r>
+        <w:rPr>
+          <w:rFonts w:ascii="Roboto" w:hAnsi="Roboto" w:cstheme="minorHAnsi"/>
+          <w:sz w:val="18"/>
+          <w:szCs w:val="18"/>
+        </w:rPr>
+        <w:t>Must be responsive</w:t>
+      </w:r>
+      <w:r>
+        <w:rPr>
+          <w:rFonts w:ascii="Roboto" w:hAnsi="Roboto" w:cstheme="minorHAnsi"/>
+          <w:sz w:val="18"/>
+          <w:szCs w:val="18"/>
+        </w:rPr>
+        <w:t xml:space="preserve"> </w:t>
+      </w:r>
+    </w:p>
+    <w:p>
+      <w:pPr>
+        <w:pStyle w:val="ListParagraph"/>
+        <w:numPr>
+          <w:ilvl w:val="1"/>
+          <w:numId w:val="11"/>
+        </w:numPr>
+        <w:rPr>
+          <w:rFonts w:ascii="Roboto" w:hAnsi="Roboto" w:cstheme="minorHAnsi"/>
+          <w:sz w:val="18"/>
+          <w:szCs w:val="18"/>
+        </w:rPr>
+      </w:pPr>
+      <w:r>
+        <w:rPr>
+          <w:rFonts w:ascii="Roboto" w:hAnsi="Roboto" w:cstheme="minorHAnsi"/>
+          <w:sz w:val="18"/>
+          <w:szCs w:val="18"/>
+        </w:rPr>
+        <w:t>Color-blind friendly (WIP)</w:t>
+      </w:r>
+    </w:p>
+    <w:p>
+      <w:pPr>
+        <w:pStyle w:val="ListParagraph"/>
+        <w:numPr>
+          <w:ilvl w:val="1"/>
+          <w:numId w:val="11"/>
+        </w:numPr>
+        <w:rPr>
+          <w:rFonts w:ascii="Roboto" w:hAnsi="Roboto" w:cstheme="minorHAnsi"/>
+          <w:sz w:val="18"/>
+          <w:szCs w:val="18"/>
+        </w:rPr>
+      </w:pPr>
+      <w:r>
+        <w:rPr>
+          <w:rFonts w:ascii="Roboto" w:hAnsi="Roboto" w:cstheme="minorHAnsi"/>
+          <w:sz w:val="18"/>
+          <w:szCs w:val="18"/>
+        </w:rPr>
+        <w:t>Register new members and take in to account member fees instead of a manual email (WIP)</w:t>
+      </w:r>
+    </w:p>
+    <w:p>
+      <w:pPr>
+        <w:pStyle w:val="ListParagraph"/>
+        <w:numPr>
+          <w:ilvl w:val="1"/>
+          <w:numId w:val="11"/>
+        </w:numPr>
+        <w:rPr>
+          <w:rFonts w:ascii="Roboto" w:hAnsi="Roboto" w:cstheme="minorHAnsi"/>
+          <w:sz w:val="18"/>
+          <w:szCs w:val="18"/>
+        </w:rPr>
+      </w:pPr>
+      <w:r>
+        <w:rPr>
+          <w:rFonts w:ascii="Roboto" w:hAnsi="Roboto" w:cstheme="minorHAnsi"/>
+          <w:sz w:val="18"/>
+          <w:szCs w:val="18"/>
+        </w:rPr>
+        <w:t>Currently developing a UI with WordPress to accommodate ease of use for members</w:t>
+      </w:r>
+    </w:p>
+    <w:p>
+      <w:pPr>
+        <w:rPr>
+          <w:rFonts w:ascii="Roboto" w:hAnsi="Roboto" w:cstheme="minorHAnsi"/>
+          <w:sz w:val="18"/>
+          <w:szCs w:val="18"/>
+        </w:rPr>
+      </w:pPr>
+      <w:r>
+        <w:rPr>
+          <w:rFonts w:ascii="Roboto" w:hAnsi="Roboto" w:cstheme="minorHAnsi"/>
+          <w:b/>
+          <w:bCs/>
+        </w:rPr>
+        <w:t xml:space="preserve">Freelance </w:t>
+      </w:r>
+      <w:r>
+        <w:rPr>
+          <w:rFonts w:ascii="Roboto" w:hAnsi="Roboto" w:cstheme="minorHAnsi"/>
+          <w:b/>
+          <w:bCs/>
+        </w:rPr>
+        <w:t>Q</w:t>
+      </w:r>
+      <w:r>
+        <w:rPr>
+          <w:rFonts w:ascii="Roboto" w:hAnsi="Roboto" w:cstheme="minorHAnsi"/>
+          <w:b/>
+          <w:bCs/>
+        </w:rPr>
+        <w:t xml:space="preserve">uality </w:t>
+      </w:r>
+      <w:r>
+        <w:rPr>
+          <w:rFonts w:ascii="Roboto" w:hAnsi="Roboto" w:cstheme="minorHAnsi"/>
+          <w:b/>
+          <w:bCs/>
+        </w:rPr>
+        <w:t>A</w:t>
+      </w:r>
+      <w:r>
+        <w:rPr>
+          <w:rFonts w:ascii="Roboto" w:hAnsi="Roboto" w:cstheme="minorHAnsi"/>
+          <w:b/>
+          <w:bCs/>
+        </w:rPr>
+        <w:t>ssurance</w:t>
       </w:r>
       <w:r>
         <w:rPr>
@@ -3823,6 +4009,14 @@
           <w:b/>
           <w:bCs/>
         </w:rPr>
+        <w:tab/>
+      </w:r>
+      <w:r>
+        <w:rPr>
+          <w:rFonts w:ascii="Roboto" w:hAnsi="Roboto" w:cstheme="minorHAnsi"/>
+          <w:b/>
+          <w:bCs/>
+        </w:rPr>
         <w:t xml:space="preserve">     </w:t>
       </w:r>
       <w:r>
@@ -3839,39 +4033,7 @@
           <w:sz w:val="18"/>
           <w:szCs w:val="18"/>
         </w:rPr>
-        <w:t>10</w:t>
-      </w:r>
-      <w:r>
-        <w:rPr>
-          <w:rFonts w:ascii="Roboto" w:hAnsi="Roboto" w:cstheme="minorHAnsi"/>
-          <w:sz w:val="18"/>
-          <w:szCs w:val="18"/>
-        </w:rPr>
-        <w:t>/201</w:t>
-      </w:r>
-      <w:r>
-        <w:rPr>
-          <w:rFonts w:ascii="Roboto" w:hAnsi="Roboto" w:cstheme="minorHAnsi"/>
-          <w:sz w:val="18"/>
-          <w:szCs w:val="18"/>
-        </w:rPr>
-        <w:t>9</w:t>
-      </w:r>
-      <w:r>
-        <w:rPr>
-          <w:rFonts w:ascii="Roboto" w:hAnsi="Roboto" w:cstheme="minorHAnsi"/>
-          <w:sz w:val="18"/>
-          <w:szCs w:val="18"/>
-        </w:rPr>
-        <w:t xml:space="preserve"> – </w:t>
-      </w:r>
-      <w:r>
-        <w:rPr>
-          <w:rFonts w:ascii="Roboto" w:hAnsi="Roboto" w:cstheme="minorHAnsi"/>
-          <w:sz w:val="18"/>
-          <w:szCs w:val="18"/>
-        </w:rPr>
-        <w:t>Present</w:t>
+        <w:t>01/2011 – 09/2016</w:t>
       </w:r>
     </w:p>
     <w:p>
@@ -3893,225 +4055,7 @@
           <w:sz w:val="18"/>
           <w:szCs w:val="18"/>
         </w:rPr>
-        <w:t xml:space="preserve">Working on the PWCSEPTA website to revamp the UI </w:t>
-      </w:r>
-    </w:p>
-    <w:p>
-      <w:pPr>
-        <w:pStyle w:val="ListParagraph"/>
-        <w:numPr>
-          <w:ilvl w:val="1"/>
-          <w:numId w:val="11"/>
-        </w:numPr>
-        <w:rPr>
-          <w:rFonts w:ascii="Roboto" w:hAnsi="Roboto" w:cstheme="minorHAnsi"/>
-          <w:sz w:val="18"/>
-          <w:szCs w:val="18"/>
-        </w:rPr>
-      </w:pPr>
-      <w:r>
-        <w:rPr>
-          <w:rFonts w:ascii="Roboto" w:hAnsi="Roboto" w:cstheme="minorHAnsi"/>
-          <w:sz w:val="18"/>
-          <w:szCs w:val="18"/>
-        </w:rPr>
-        <w:t>Must be responsive</w:t>
-      </w:r>
-      <w:r>
-        <w:rPr>
-          <w:rFonts w:ascii="Roboto" w:hAnsi="Roboto" w:cstheme="minorHAnsi"/>
-          <w:sz w:val="18"/>
-          <w:szCs w:val="18"/>
-        </w:rPr>
-        <w:t xml:space="preserve"> </w:t>
-      </w:r>
-    </w:p>
-    <w:p>
-      <w:pPr>
-        <w:pStyle w:val="ListParagraph"/>
-        <w:numPr>
-          <w:ilvl w:val="1"/>
-          <w:numId w:val="11"/>
-        </w:numPr>
-        <w:rPr>
-          <w:rFonts w:ascii="Roboto" w:hAnsi="Roboto" w:cstheme="minorHAnsi"/>
-          <w:sz w:val="18"/>
-          <w:szCs w:val="18"/>
-        </w:rPr>
-      </w:pPr>
-      <w:r>
-        <w:rPr>
-          <w:rFonts w:ascii="Roboto" w:hAnsi="Roboto" w:cstheme="minorHAnsi"/>
-          <w:sz w:val="18"/>
-          <w:szCs w:val="18"/>
-        </w:rPr>
-        <w:t>Color-blind friendly (WIP)</w:t>
-      </w:r>
-    </w:p>
-    <w:p>
-      <w:pPr>
-        <w:pStyle w:val="ListParagraph"/>
-        <w:numPr>
-          <w:ilvl w:val="1"/>
-          <w:numId w:val="11"/>
-        </w:numPr>
-        <w:rPr>
-          <w:rFonts w:ascii="Roboto" w:hAnsi="Roboto" w:cstheme="minorHAnsi"/>
-          <w:sz w:val="18"/>
-          <w:szCs w:val="18"/>
-        </w:rPr>
-      </w:pPr>
-      <w:r>
-        <w:rPr>
-          <w:rFonts w:ascii="Roboto" w:hAnsi="Roboto" w:cstheme="minorHAnsi"/>
-          <w:sz w:val="18"/>
-          <w:szCs w:val="18"/>
-        </w:rPr>
-        <w:t>Register new members and take in to account member fees instead of a manual email (WIP)</w:t>
-      </w:r>
-    </w:p>
-    <w:p>
-      <w:pPr>
-        <w:pStyle w:val="ListParagraph"/>
-        <w:numPr>
-          <w:ilvl w:val="1"/>
-          <w:numId w:val="11"/>
-        </w:numPr>
-        <w:rPr>
-          <w:rFonts w:ascii="Roboto" w:hAnsi="Roboto" w:cstheme="minorHAnsi"/>
-          <w:sz w:val="18"/>
-          <w:szCs w:val="18"/>
-        </w:rPr>
-      </w:pPr>
-      <w:r>
-        <w:rPr>
-          <w:rFonts w:ascii="Roboto" w:hAnsi="Roboto" w:cstheme="minorHAnsi"/>
-          <w:sz w:val="18"/>
-          <w:szCs w:val="18"/>
-        </w:rPr>
-        <w:t>Currently developing a UI with WordPress to accommodate ease of use for members</w:t>
-      </w:r>
-    </w:p>
-    <w:p>
-      <w:pPr>
-        <w:rPr>
-          <w:rFonts w:ascii="Roboto" w:hAnsi="Roboto" w:cstheme="minorHAnsi"/>
-          <w:sz w:val="18"/>
-          <w:szCs w:val="18"/>
-        </w:rPr>
-      </w:pPr>
-      <w:r>
-        <w:rPr>
-          <w:rFonts w:ascii="Roboto" w:hAnsi="Roboto" w:cstheme="minorHAnsi"/>
-          <w:b/>
-          <w:bCs/>
-        </w:rPr>
-        <w:lastRenderedPageBreak/>
-        <w:t xml:space="preserve">Freelance </w:t>
-      </w:r>
-      <w:r>
-        <w:rPr>
-          <w:rFonts w:ascii="Roboto" w:hAnsi="Roboto" w:cstheme="minorHAnsi"/>
-          <w:b/>
-          <w:bCs/>
-        </w:rPr>
-        <w:t>Q</w:t>
-      </w:r>
-      <w:r>
-        <w:rPr>
-          <w:rFonts w:ascii="Roboto" w:hAnsi="Roboto" w:cstheme="minorHAnsi"/>
-          <w:b/>
-          <w:bCs/>
-        </w:rPr>
-        <w:t xml:space="preserve">uality </w:t>
-      </w:r>
-      <w:r>
-        <w:rPr>
-          <w:rFonts w:ascii="Roboto" w:hAnsi="Roboto" w:cstheme="minorHAnsi"/>
-          <w:b/>
-          <w:bCs/>
-        </w:rPr>
-        <w:t>A</w:t>
-      </w:r>
-      <w:r>
-        <w:rPr>
-          <w:rFonts w:ascii="Roboto" w:hAnsi="Roboto" w:cstheme="minorHAnsi"/>
-          <w:b/>
-          <w:bCs/>
-        </w:rPr>
-        <w:t>ssurance</w:t>
-      </w:r>
-      <w:r>
-        <w:rPr>
-          <w:rFonts w:ascii="Roboto" w:hAnsi="Roboto" w:cstheme="minorHAnsi"/>
-          <w:b/>
-          <w:bCs/>
-        </w:rPr>
-        <w:tab/>
-      </w:r>
-      <w:r>
-        <w:rPr>
-          <w:rFonts w:ascii="Roboto" w:hAnsi="Roboto" w:cstheme="minorHAnsi"/>
-          <w:b/>
-          <w:bCs/>
-        </w:rPr>
-        <w:tab/>
-      </w:r>
-      <w:r>
-        <w:rPr>
-          <w:rFonts w:ascii="Roboto" w:hAnsi="Roboto" w:cstheme="minorHAnsi"/>
-          <w:b/>
-          <w:bCs/>
-        </w:rPr>
-        <w:tab/>
-      </w:r>
-      <w:r>
-        <w:rPr>
-          <w:rFonts w:ascii="Roboto" w:hAnsi="Roboto" w:cstheme="minorHAnsi"/>
-          <w:b/>
-          <w:bCs/>
-        </w:rPr>
-        <w:tab/>
-      </w:r>
-      <w:r>
-        <w:rPr>
-          <w:rFonts w:ascii="Roboto" w:hAnsi="Roboto" w:cstheme="minorHAnsi"/>
-          <w:b/>
-          <w:bCs/>
-        </w:rPr>
-        <w:tab/>
-      </w:r>
-      <w:r>
-        <w:rPr>
-          <w:rFonts w:ascii="Roboto" w:hAnsi="Roboto" w:cstheme="minorHAnsi"/>
-          <w:b/>
-          <w:bCs/>
-        </w:rPr>
-        <w:tab/>
-      </w:r>
-      <w:r>
-        <w:rPr>
-          <w:rFonts w:ascii="Roboto" w:hAnsi="Roboto" w:cstheme="minorHAnsi"/>
-          <w:b/>
-          <w:bCs/>
-        </w:rPr>
-        <w:t xml:space="preserve">     </w:t>
-      </w:r>
-      <w:r>
-        <w:rPr>
-          <w:rFonts w:ascii="Roboto" w:hAnsi="Roboto" w:cstheme="minorHAnsi"/>
-          <w:b/>
-          <w:bCs/>
-        </w:rPr>
-        <w:tab/>
-      </w:r>
-      <w:r>
-        <w:rPr>
-          <w:rFonts w:ascii="Roboto" w:hAnsi="Roboto" w:cstheme="minorHAnsi"/>
-          <w:sz w:val="18"/>
-          <w:szCs w:val="18"/>
-        </w:rPr>
-        <w:t>01/2011 – 09/2016</w:t>
+        <w:t>Identified glitches and errors in software programs and evaluated fixes</w:t>
       </w:r>
     </w:p>
     <w:p>
@@ -4133,7 +4077,7 @@
           <w:sz w:val="18"/>
           <w:szCs w:val="18"/>
         </w:rPr>
-        <w:t>Identified glitches and errors in software programs and evaluated fixes</w:t>
+        <w:t>Performed server stress testing</w:t>
       </w:r>
     </w:p>
     <w:p>
@@ -4155,28 +4099,6 @@
           <w:sz w:val="18"/>
           <w:szCs w:val="18"/>
         </w:rPr>
-        <w:t>Performed server stress testing</w:t>
-      </w:r>
-    </w:p>
-    <w:p>
-      <w:pPr>
-        <w:pStyle w:val="ListParagraph"/>
-        <w:numPr>
-          <w:ilvl w:val="0"/>
-          <w:numId w:val="11"/>
-        </w:numPr>
-        <w:rPr>
-          <w:rFonts w:ascii="Roboto" w:hAnsi="Roboto" w:cstheme="minorHAnsi"/>
-          <w:sz w:val="18"/>
-          <w:szCs w:val="18"/>
-        </w:rPr>
-      </w:pPr>
-      <w:r>
-        <w:rPr>
-          <w:rFonts w:ascii="Roboto" w:hAnsi="Roboto" w:cstheme="minorHAnsi"/>
-          <w:sz w:val="18"/>
-          <w:szCs w:val="18"/>
-        </w:rPr>
         <w:t xml:space="preserve">Conducted functional tests </w:t>
       </w:r>
       <w:r>
@@ -4205,919 +4127,16 @@
           <w:rFonts w:ascii="Roboto" w:hAnsi="Roboto" w:cstheme="minorHAnsi"/>
           <w:b/>
           <w:bCs/>
-          <w:sz w:val="21"/>
-          <w:szCs w:val="21"/>
-        </w:rPr>
-      </w:pPr>
-      <w:r>
-        <w:rPr>
-          <w:rFonts w:ascii="Roboto" w:hAnsi="Roboto" w:cstheme="minorHAnsi"/>
-          <w:b/>
-          <w:bCs/>
-          <w:sz w:val="21"/>
-          <w:szCs w:val="21"/>
-        </w:rPr>
-        <w:t xml:space="preserve">Side </w:t>
-      </w:r>
-      <w:r>
-        <w:rPr>
-          <w:rFonts w:ascii="Roboto" w:hAnsi="Roboto" w:cstheme="minorHAnsi"/>
-          <w:b/>
-          <w:bCs/>
-          <w:sz w:val="21"/>
-          <w:szCs w:val="21"/>
-        </w:rPr>
-        <w:t>projects:</w:t>
-      </w:r>
-    </w:p>
-    <w:p>
-      <w:pPr>
-        <w:rPr>
-          <w:rFonts w:ascii="Roboto" w:hAnsi="Roboto" w:cstheme="minorHAnsi"/>
-          <w:sz w:val="21"/>
-          <w:szCs w:val="21"/>
-        </w:rPr>
-      </w:pPr>
-      <w:r>
-        <w:rPr>
-          <w:rFonts w:ascii="Roboto" w:hAnsi="Roboto" w:cstheme="minorHAnsi"/>
-          <w:b/>
-          <w:bCs/>
-          <w:sz w:val="21"/>
-          <w:szCs w:val="21"/>
-        </w:rPr>
-        <w:t>T</w:t>
-      </w:r>
-      <w:r>
-        <w:rPr>
-          <w:rFonts w:ascii="Roboto" w:hAnsi="Roboto" w:cstheme="minorHAnsi"/>
-          <w:b/>
-          <w:bCs/>
-          <w:sz w:val="21"/>
-          <w:szCs w:val="21"/>
-        </w:rPr>
-        <w:t xml:space="preserve">ravel </w:t>
-      </w:r>
-      <w:r>
-        <w:rPr>
-          <w:rFonts w:ascii="Roboto" w:hAnsi="Roboto" w:cstheme="minorHAnsi"/>
-          <w:b/>
-          <w:bCs/>
-          <w:sz w:val="21"/>
-          <w:szCs w:val="21"/>
-        </w:rPr>
-        <w:t>B</w:t>
-      </w:r>
-      <w:r>
-        <w:rPr>
-          <w:rFonts w:ascii="Roboto" w:hAnsi="Roboto" w:cstheme="minorHAnsi"/>
-          <w:b/>
-          <w:bCs/>
-          <w:sz w:val="21"/>
-          <w:szCs w:val="21"/>
-        </w:rPr>
-        <w:t>uddies</w:t>
-      </w:r>
-      <w:r>
-        <w:rPr>
-          <w:rFonts w:ascii="Roboto" w:hAnsi="Roboto" w:cstheme="minorHAnsi"/>
-          <w:sz w:val="21"/>
-          <w:szCs w:val="21"/>
-        </w:rPr>
-        <w:t xml:space="preserve"> </w:t>
-      </w:r>
-      <w:hyperlink r:id="rId13" w:history="1">
-        <w:r>
-          <w:rPr>
-            <w:rStyle w:val="Hyperlink"/>
-            <w:rFonts w:ascii="Roboto" w:hAnsi="Roboto" w:cstheme="minorHAnsi"/>
-            <w:sz w:val="21"/>
-            <w:szCs w:val="21"/>
-          </w:rPr>
-          <w:t>(Link)</w:t>
-        </w:r>
-      </w:hyperlink>
-    </w:p>
-    <w:p>
-      <w:pPr>
-        <w:pStyle w:val="ListParagraph"/>
-        <w:numPr>
-          <w:ilvl w:val="0"/>
-          <w:numId w:val="11"/>
-        </w:numPr>
-        <w:rPr>
-          <w:rFonts w:ascii="Roboto" w:hAnsi="Roboto" w:cstheme="minorHAnsi"/>
-          <w:sz w:val="18"/>
-          <w:szCs w:val="18"/>
-        </w:rPr>
-      </w:pPr>
-      <w:r>
-        <w:rPr>
-          <w:rFonts w:ascii="Roboto" w:hAnsi="Roboto" w:cstheme="minorHAnsi"/>
-          <w:sz w:val="18"/>
-          <w:szCs w:val="18"/>
-        </w:rPr>
-        <w:t xml:space="preserve">A web application developed using python, </w:t>
-      </w:r>
-      <w:r>
-        <w:rPr>
-          <w:rFonts w:ascii="Roboto" w:hAnsi="Roboto" w:cstheme="minorHAnsi"/>
-          <w:sz w:val="18"/>
-          <w:szCs w:val="18"/>
-        </w:rPr>
-        <w:t>Django</w:t>
-      </w:r>
-      <w:r>
-        <w:rPr>
-          <w:rFonts w:ascii="Roboto" w:hAnsi="Roboto" w:cstheme="minorHAnsi"/>
-          <w:sz w:val="18"/>
-          <w:szCs w:val="18"/>
-        </w:rPr>
-        <w:t xml:space="preserve">, </w:t>
-      </w:r>
-      <w:r>
-        <w:rPr>
-          <w:rFonts w:ascii="Roboto" w:hAnsi="Roboto" w:cstheme="minorHAnsi"/>
-          <w:sz w:val="18"/>
-          <w:szCs w:val="18"/>
-        </w:rPr>
-        <w:t>HTML</w:t>
-      </w:r>
-      <w:r>
-        <w:rPr>
-          <w:rFonts w:ascii="Roboto" w:hAnsi="Roboto" w:cstheme="minorHAnsi"/>
-          <w:sz w:val="18"/>
-          <w:szCs w:val="18"/>
-        </w:rPr>
-        <w:t xml:space="preserve">, </w:t>
-      </w:r>
-      <w:r>
-        <w:rPr>
-          <w:rFonts w:ascii="Roboto" w:hAnsi="Roboto" w:cstheme="minorHAnsi"/>
-          <w:sz w:val="18"/>
-          <w:szCs w:val="18"/>
-        </w:rPr>
-        <w:t>CSS</w:t>
-      </w:r>
-      <w:r>
-        <w:rPr>
-          <w:rFonts w:ascii="Roboto" w:hAnsi="Roboto" w:cstheme="minorHAnsi"/>
-          <w:sz w:val="18"/>
-          <w:szCs w:val="18"/>
-        </w:rPr>
-        <w:t xml:space="preserve">, </w:t>
-      </w:r>
-      <w:r>
-        <w:rPr>
-          <w:rFonts w:ascii="Roboto" w:hAnsi="Roboto" w:cstheme="minorHAnsi"/>
-          <w:sz w:val="18"/>
-          <w:szCs w:val="18"/>
-        </w:rPr>
-        <w:t>SQLite</w:t>
-      </w:r>
-      <w:r>
-        <w:rPr>
-          <w:rFonts w:ascii="Roboto" w:hAnsi="Roboto" w:cstheme="minorHAnsi"/>
-          <w:sz w:val="18"/>
-          <w:szCs w:val="18"/>
-        </w:rPr>
-        <w:t xml:space="preserve"> and </w:t>
-      </w:r>
-      <w:r>
-        <w:rPr>
-          <w:rFonts w:ascii="Roboto" w:hAnsi="Roboto" w:cstheme="minorHAnsi"/>
-          <w:sz w:val="18"/>
-          <w:szCs w:val="18"/>
-        </w:rPr>
-        <w:t>CRUD</w:t>
-      </w:r>
-      <w:r>
-        <w:rPr>
-          <w:rFonts w:ascii="Roboto" w:hAnsi="Roboto" w:cstheme="minorHAnsi"/>
-          <w:sz w:val="18"/>
-          <w:szCs w:val="18"/>
-        </w:rPr>
-        <w:t xml:space="preserve"> principles.</w:t>
-      </w:r>
-    </w:p>
-    <w:p>
-      <w:pPr>
-        <w:pStyle w:val="ListParagraph"/>
-        <w:numPr>
-          <w:ilvl w:val="0"/>
-          <w:numId w:val="11"/>
-        </w:numPr>
-        <w:rPr>
-          <w:rFonts w:ascii="Roboto" w:hAnsi="Roboto" w:cstheme="minorHAnsi"/>
-          <w:sz w:val="18"/>
-          <w:szCs w:val="18"/>
-        </w:rPr>
-      </w:pPr>
-      <w:r>
-        <w:rPr>
-          <w:rFonts w:ascii="Roboto" w:hAnsi="Roboto" w:cstheme="minorHAnsi"/>
-          <w:sz w:val="18"/>
-          <w:szCs w:val="18"/>
-        </w:rPr>
-        <w:t>Users can make an account, create a vacation, and join other users' travel destinations, update, and delete trips.</w:t>
-      </w:r>
-    </w:p>
-    <w:p>
-      <w:pPr>
-        <w:pStyle w:val="ListParagraph"/>
-        <w:numPr>
-          <w:ilvl w:val="0"/>
-          <w:numId w:val="11"/>
-        </w:numPr>
-        <w:rPr>
-          <w:rFonts w:ascii="Roboto" w:hAnsi="Roboto" w:cstheme="minorHAnsi"/>
-          <w:sz w:val="18"/>
-          <w:szCs w:val="18"/>
-        </w:rPr>
-      </w:pPr>
-      <w:r>
-        <w:rPr>
-          <w:rFonts w:ascii="Roboto" w:hAnsi="Roboto" w:cstheme="minorHAnsi"/>
-          <w:sz w:val="18"/>
-          <w:szCs w:val="18"/>
-        </w:rPr>
-        <w:t xml:space="preserve">Validations were made for login registration and trip setup. </w:t>
-      </w:r>
-    </w:p>
-    <w:p>
-      <w:pPr>
-        <w:rPr>
-          <w:rFonts w:ascii="Roboto" w:hAnsi="Roboto" w:cstheme="minorHAnsi"/>
-          <w:sz w:val="21"/>
-          <w:szCs w:val="21"/>
-        </w:rPr>
-      </w:pPr>
-      <w:r>
-        <w:rPr>
-          <w:rFonts w:ascii="Roboto" w:hAnsi="Roboto" w:cstheme="minorHAnsi"/>
-          <w:b/>
-          <w:bCs/>
-          <w:sz w:val="21"/>
-          <w:szCs w:val="21"/>
-        </w:rPr>
-        <w:t xml:space="preserve">Dojo </w:t>
-      </w:r>
-      <w:r>
-        <w:rPr>
-          <w:rFonts w:ascii="Roboto" w:hAnsi="Roboto" w:cstheme="minorHAnsi"/>
-          <w:b/>
-          <w:bCs/>
-          <w:sz w:val="21"/>
-          <w:szCs w:val="21"/>
-        </w:rPr>
-        <w:t>A</w:t>
-      </w:r>
-      <w:r>
-        <w:rPr>
-          <w:rFonts w:ascii="Roboto" w:hAnsi="Roboto" w:cstheme="minorHAnsi"/>
-          <w:b/>
-          <w:bCs/>
-          <w:sz w:val="21"/>
-          <w:szCs w:val="21"/>
-        </w:rPr>
-        <w:t xml:space="preserve">ctivity </w:t>
-      </w:r>
-      <w:r>
-        <w:rPr>
-          <w:rFonts w:ascii="Roboto" w:hAnsi="Roboto" w:cstheme="minorHAnsi"/>
-          <w:b/>
-          <w:bCs/>
-          <w:sz w:val="21"/>
-          <w:szCs w:val="21"/>
-        </w:rPr>
-        <w:t>C</w:t>
-      </w:r>
-      <w:r>
-        <w:rPr>
-          <w:rFonts w:ascii="Roboto" w:hAnsi="Roboto" w:cstheme="minorHAnsi"/>
-          <w:b/>
-          <w:bCs/>
-          <w:sz w:val="21"/>
-          <w:szCs w:val="21"/>
-        </w:rPr>
-        <w:t>enter</w:t>
-      </w:r>
-      <w:r>
-        <w:rPr>
-          <w:rFonts w:ascii="Roboto" w:hAnsi="Roboto" w:cstheme="minorHAnsi"/>
-          <w:sz w:val="21"/>
-          <w:szCs w:val="21"/>
-        </w:rPr>
-        <w:t xml:space="preserve"> </w:t>
-      </w:r>
-      <w:hyperlink r:id="rId14" w:history="1">
-        <w:r>
-          <w:rPr>
-            <w:rStyle w:val="Hyperlink"/>
-            <w:rFonts w:ascii="Roboto" w:hAnsi="Roboto" w:cstheme="minorHAnsi"/>
-            <w:sz w:val="21"/>
-            <w:szCs w:val="21"/>
-          </w:rPr>
-          <w:t>(L</w:t>
-        </w:r>
-        <w:r>
-          <w:rPr>
-            <w:rStyle w:val="Hyperlink"/>
-            <w:rFonts w:ascii="Roboto" w:hAnsi="Roboto" w:cstheme="minorHAnsi"/>
-            <w:sz w:val="21"/>
-            <w:szCs w:val="21"/>
-          </w:rPr>
-          <w:t>ink</w:t>
-        </w:r>
-        <w:r>
-          <w:rPr>
-            <w:rStyle w:val="Hyperlink"/>
-            <w:rFonts w:ascii="Roboto" w:hAnsi="Roboto" w:cstheme="minorHAnsi"/>
-            <w:sz w:val="21"/>
-            <w:szCs w:val="21"/>
-          </w:rPr>
-          <w:t>)</w:t>
-        </w:r>
-      </w:hyperlink>
-    </w:p>
-    <w:p>
-      <w:pPr>
-        <w:pStyle w:val="ListParagraph"/>
-        <w:numPr>
-          <w:ilvl w:val="0"/>
-          <w:numId w:val="12"/>
-        </w:numPr>
-        <w:rPr>
-          <w:rFonts w:ascii="Roboto" w:hAnsi="Roboto" w:cstheme="minorHAnsi"/>
-          <w:sz w:val="18"/>
-          <w:szCs w:val="18"/>
-        </w:rPr>
-      </w:pPr>
-      <w:r>
-        <w:rPr>
-          <w:rFonts w:ascii="Roboto" w:hAnsi="Roboto" w:cstheme="minorHAnsi"/>
-          <w:sz w:val="18"/>
-          <w:szCs w:val="18"/>
-        </w:rPr>
-        <w:t xml:space="preserve">A web application developed using C#, </w:t>
-      </w:r>
-      <w:r>
-        <w:rPr>
-          <w:rFonts w:ascii="Roboto" w:hAnsi="Roboto" w:cstheme="minorHAnsi"/>
-          <w:sz w:val="18"/>
-          <w:szCs w:val="18"/>
-        </w:rPr>
-        <w:t>CSS</w:t>
-      </w:r>
-      <w:r>
-        <w:rPr>
-          <w:rFonts w:ascii="Roboto" w:hAnsi="Roboto" w:cstheme="minorHAnsi"/>
-          <w:sz w:val="18"/>
-          <w:szCs w:val="18"/>
-        </w:rPr>
-        <w:t xml:space="preserve">, </w:t>
-      </w:r>
-      <w:r>
-        <w:rPr>
-          <w:rFonts w:ascii="Roboto" w:hAnsi="Roboto" w:cstheme="minorHAnsi"/>
-          <w:sz w:val="18"/>
-          <w:szCs w:val="18"/>
-        </w:rPr>
-        <w:t>HTML</w:t>
-      </w:r>
-      <w:r>
-        <w:rPr>
-          <w:rFonts w:ascii="Roboto" w:hAnsi="Roboto" w:cstheme="minorHAnsi"/>
-          <w:sz w:val="18"/>
-          <w:szCs w:val="18"/>
-        </w:rPr>
-        <w:t xml:space="preserve">, </w:t>
-      </w:r>
-      <w:r>
-        <w:rPr>
-          <w:rFonts w:ascii="Roboto" w:hAnsi="Roboto" w:cstheme="minorHAnsi"/>
-          <w:sz w:val="18"/>
-          <w:szCs w:val="18"/>
-        </w:rPr>
-        <w:t>SQL</w:t>
-      </w:r>
-      <w:r>
-        <w:rPr>
-          <w:rFonts w:ascii="Roboto" w:hAnsi="Roboto" w:cstheme="minorHAnsi"/>
-          <w:sz w:val="18"/>
-          <w:szCs w:val="18"/>
-        </w:rPr>
-        <w:t xml:space="preserve">, and ASP.net and </w:t>
-      </w:r>
-      <w:r>
-        <w:rPr>
-          <w:rFonts w:ascii="Roboto" w:hAnsi="Roboto" w:cstheme="minorHAnsi"/>
-          <w:sz w:val="18"/>
-          <w:szCs w:val="18"/>
-        </w:rPr>
-        <w:t xml:space="preserve">CRUD </w:t>
-      </w:r>
-      <w:r>
-        <w:rPr>
-          <w:rFonts w:ascii="Roboto" w:hAnsi="Roboto" w:cstheme="minorHAnsi"/>
-          <w:sz w:val="18"/>
-          <w:szCs w:val="18"/>
-        </w:rPr>
-        <w:t>principles.</w:t>
-      </w:r>
-    </w:p>
-    <w:p>
-      <w:pPr>
-        <w:pStyle w:val="ListParagraph"/>
-        <w:numPr>
-          <w:ilvl w:val="0"/>
-          <w:numId w:val="12"/>
-        </w:numPr>
-        <w:rPr>
-          <w:rFonts w:ascii="Roboto" w:hAnsi="Roboto" w:cstheme="minorHAnsi"/>
-          <w:sz w:val="18"/>
-          <w:szCs w:val="18"/>
-        </w:rPr>
-      </w:pPr>
-      <w:r>
-        <w:rPr>
-          <w:rFonts w:ascii="Roboto" w:hAnsi="Roboto" w:cstheme="minorHAnsi"/>
-          <w:sz w:val="18"/>
-          <w:szCs w:val="18"/>
-        </w:rPr>
-        <w:t>Users can make an account, create events, join, update, and delete events.</w:t>
-      </w:r>
-    </w:p>
-    <w:p>
-      <w:pPr>
-        <w:pStyle w:val="ListParagraph"/>
-        <w:numPr>
-          <w:ilvl w:val="0"/>
-          <w:numId w:val="12"/>
-        </w:numPr>
-        <w:rPr>
-          <w:rFonts w:ascii="Roboto" w:hAnsi="Roboto" w:cstheme="minorHAnsi"/>
-          <w:sz w:val="18"/>
-          <w:szCs w:val="18"/>
-        </w:rPr>
-      </w:pPr>
-      <w:r>
-        <w:rPr>
-          <w:rFonts w:ascii="Roboto" w:hAnsi="Roboto" w:cstheme="minorHAnsi"/>
-          <w:sz w:val="18"/>
-          <w:szCs w:val="18"/>
-        </w:rPr>
-        <w:t>Validations were made for login registration and activities.</w:t>
-      </w:r>
-    </w:p>
-    <w:p>
-      <w:pPr>
-        <w:rPr>
-          <w:rFonts w:ascii="Roboto" w:hAnsi="Roboto" w:cstheme="minorHAnsi"/>
-          <w:sz w:val="21"/>
-          <w:szCs w:val="21"/>
-        </w:rPr>
-      </w:pPr>
-      <w:r>
-        <w:rPr>
-          <w:rFonts w:ascii="Roboto" w:hAnsi="Roboto" w:cstheme="minorHAnsi"/>
-          <w:b/>
-          <w:bCs/>
-          <w:sz w:val="21"/>
-          <w:szCs w:val="21"/>
-        </w:rPr>
-        <w:t>P</w:t>
-      </w:r>
-      <w:r>
-        <w:rPr>
-          <w:rFonts w:ascii="Roboto" w:hAnsi="Roboto" w:cstheme="minorHAnsi"/>
-          <w:b/>
-          <w:bCs/>
-          <w:sz w:val="21"/>
-          <w:szCs w:val="21"/>
-        </w:rPr>
-        <w:t xml:space="preserve">et </w:t>
-      </w:r>
-      <w:r>
-        <w:rPr>
-          <w:rFonts w:ascii="Roboto" w:hAnsi="Roboto" w:cstheme="minorHAnsi"/>
-          <w:b/>
-          <w:bCs/>
-          <w:sz w:val="21"/>
-          <w:szCs w:val="21"/>
-        </w:rPr>
-        <w:t>S</w:t>
-      </w:r>
-      <w:r>
-        <w:rPr>
-          <w:rFonts w:ascii="Roboto" w:hAnsi="Roboto" w:cstheme="minorHAnsi"/>
-          <w:b/>
-          <w:bCs/>
-          <w:sz w:val="21"/>
-          <w:szCs w:val="21"/>
-        </w:rPr>
-        <w:t>helter</w:t>
-      </w:r>
-      <w:r>
-        <w:rPr>
-          <w:rFonts w:ascii="Roboto" w:hAnsi="Roboto" w:cstheme="minorHAnsi"/>
-          <w:sz w:val="21"/>
-          <w:szCs w:val="21"/>
-        </w:rPr>
-        <w:t xml:space="preserve"> </w:t>
-      </w:r>
-      <w:hyperlink r:id="rId15" w:history="1">
-        <w:r>
-          <w:rPr>
-            <w:rStyle w:val="Hyperlink"/>
-            <w:rFonts w:ascii="Roboto" w:hAnsi="Roboto" w:cstheme="minorHAnsi"/>
-            <w:sz w:val="21"/>
-            <w:szCs w:val="21"/>
-          </w:rPr>
-          <w:t>(L</w:t>
-        </w:r>
-        <w:r>
-          <w:rPr>
-            <w:rStyle w:val="Hyperlink"/>
-            <w:rFonts w:ascii="Roboto" w:hAnsi="Roboto" w:cstheme="minorHAnsi"/>
-            <w:sz w:val="21"/>
-            <w:szCs w:val="21"/>
-          </w:rPr>
-          <w:t>ink</w:t>
-        </w:r>
-        <w:r>
-          <w:rPr>
-            <w:rStyle w:val="Hyperlink"/>
-            <w:rFonts w:ascii="Roboto" w:hAnsi="Roboto" w:cstheme="minorHAnsi"/>
-            <w:sz w:val="21"/>
-            <w:szCs w:val="21"/>
-          </w:rPr>
-          <w:t>)</w:t>
-        </w:r>
-      </w:hyperlink>
-    </w:p>
-    <w:p>
-      <w:pPr>
-        <w:pStyle w:val="ListParagraph"/>
-        <w:numPr>
-          <w:ilvl w:val="0"/>
-          <w:numId w:val="13"/>
-        </w:numPr>
-        <w:rPr>
-          <w:rFonts w:ascii="Roboto" w:hAnsi="Roboto" w:cstheme="minorHAnsi"/>
-          <w:sz w:val="18"/>
-          <w:szCs w:val="18"/>
-        </w:rPr>
-      </w:pPr>
-      <w:r>
-        <w:rPr>
-          <w:rFonts w:ascii="Roboto" w:hAnsi="Roboto" w:cstheme="minorHAnsi"/>
-          <w:sz w:val="18"/>
-          <w:szCs w:val="18"/>
-        </w:rPr>
-        <w:t xml:space="preserve">A web application developed using </w:t>
-      </w:r>
-      <w:r>
-        <w:rPr>
-          <w:rFonts w:ascii="Roboto" w:hAnsi="Roboto" w:cstheme="minorHAnsi"/>
-          <w:sz w:val="18"/>
-          <w:szCs w:val="18"/>
-        </w:rPr>
-        <w:t>MongoDB</w:t>
-      </w:r>
-      <w:r>
-        <w:rPr>
-          <w:rFonts w:ascii="Roboto" w:hAnsi="Roboto" w:cstheme="minorHAnsi"/>
-          <w:sz w:val="18"/>
-          <w:szCs w:val="18"/>
-        </w:rPr>
-        <w:t xml:space="preserve">, </w:t>
-      </w:r>
-      <w:r>
-        <w:rPr>
-          <w:rFonts w:ascii="Roboto" w:hAnsi="Roboto" w:cstheme="minorHAnsi"/>
-          <w:sz w:val="18"/>
-          <w:szCs w:val="18"/>
-        </w:rPr>
-        <w:t>E</w:t>
-      </w:r>
-      <w:r>
-        <w:rPr>
-          <w:rFonts w:ascii="Roboto" w:hAnsi="Roboto" w:cstheme="minorHAnsi"/>
-          <w:sz w:val="18"/>
-          <w:szCs w:val="18"/>
-        </w:rPr>
-        <w:t xml:space="preserve">xpress, </w:t>
-      </w:r>
-      <w:r>
-        <w:rPr>
-          <w:rFonts w:ascii="Roboto" w:hAnsi="Roboto" w:cstheme="minorHAnsi"/>
-          <w:sz w:val="18"/>
-          <w:szCs w:val="18"/>
-        </w:rPr>
-        <w:t>A</w:t>
-      </w:r>
-      <w:r>
-        <w:rPr>
-          <w:rFonts w:ascii="Roboto" w:hAnsi="Roboto" w:cstheme="minorHAnsi"/>
-          <w:sz w:val="18"/>
-          <w:szCs w:val="18"/>
-        </w:rPr>
-        <w:t xml:space="preserve">ngular, </w:t>
-      </w:r>
-      <w:r>
-        <w:rPr>
-          <w:rFonts w:ascii="Roboto" w:hAnsi="Roboto" w:cstheme="minorHAnsi"/>
-          <w:sz w:val="18"/>
-          <w:szCs w:val="18"/>
-        </w:rPr>
-        <w:t>T</w:t>
-      </w:r>
-      <w:r>
-        <w:rPr>
-          <w:rFonts w:ascii="Roboto" w:hAnsi="Roboto" w:cstheme="minorHAnsi"/>
-          <w:sz w:val="18"/>
-          <w:szCs w:val="18"/>
-        </w:rPr>
-        <w:t xml:space="preserve">ypescript, </w:t>
-      </w:r>
-      <w:r>
-        <w:rPr>
-          <w:rFonts w:ascii="Roboto" w:hAnsi="Roboto" w:cstheme="minorHAnsi"/>
-          <w:sz w:val="18"/>
-          <w:szCs w:val="18"/>
-        </w:rPr>
-        <w:t>NodeJS</w:t>
-      </w:r>
-      <w:r>
-        <w:rPr>
-          <w:rFonts w:ascii="Roboto" w:hAnsi="Roboto" w:cstheme="minorHAnsi"/>
-          <w:sz w:val="18"/>
-          <w:szCs w:val="18"/>
-        </w:rPr>
-        <w:t xml:space="preserve">, and </w:t>
-      </w:r>
-      <w:r>
-        <w:rPr>
-          <w:rFonts w:ascii="Roboto" w:hAnsi="Roboto" w:cstheme="minorHAnsi"/>
-          <w:sz w:val="18"/>
-          <w:szCs w:val="18"/>
-        </w:rPr>
-        <w:t>CRUD</w:t>
-      </w:r>
-      <w:r>
-        <w:rPr>
-          <w:rFonts w:ascii="Roboto" w:hAnsi="Roboto" w:cstheme="minorHAnsi"/>
-          <w:sz w:val="18"/>
-          <w:szCs w:val="18"/>
-        </w:rPr>
-        <w:t xml:space="preserve"> principles.</w:t>
-      </w:r>
-    </w:p>
-    <w:p>
-      <w:pPr>
-        <w:pStyle w:val="ListParagraph"/>
-        <w:numPr>
-          <w:ilvl w:val="0"/>
-          <w:numId w:val="13"/>
-        </w:numPr>
-        <w:rPr>
-          <w:rFonts w:ascii="Roboto" w:hAnsi="Roboto" w:cstheme="minorHAnsi"/>
-          <w:sz w:val="18"/>
-          <w:szCs w:val="18"/>
-        </w:rPr>
-      </w:pPr>
-      <w:r>
-        <w:rPr>
-          <w:rFonts w:ascii="Roboto" w:hAnsi="Roboto" w:cstheme="minorHAnsi"/>
-          <w:sz w:val="18"/>
-          <w:szCs w:val="18"/>
-        </w:rPr>
-        <w:t>Users can list a new pet for adoption, edit their Information, and delete them from the database via adoption.</w:t>
-      </w:r>
-    </w:p>
-    <w:p>
-      <w:pPr>
-        <w:pStyle w:val="ListParagraph"/>
-        <w:numPr>
-          <w:ilvl w:val="0"/>
-          <w:numId w:val="13"/>
-        </w:numPr>
-        <w:rPr>
-          <w:rFonts w:ascii="Roboto" w:hAnsi="Roboto" w:cstheme="minorHAnsi"/>
-          <w:sz w:val="18"/>
-          <w:szCs w:val="18"/>
-        </w:rPr>
-      </w:pPr>
-      <w:r>
-        <w:rPr>
-          <w:rFonts w:ascii="Roboto" w:hAnsi="Roboto" w:cstheme="minorHAnsi"/>
-          <w:sz w:val="18"/>
-          <w:szCs w:val="18"/>
-        </w:rPr>
-        <w:t>Validations were made for the pet as well as organized according to type.</w:t>
-      </w:r>
-    </w:p>
-    <w:p>
-      <w:pPr>
-        <w:rPr>
-          <w:rFonts w:ascii="Roboto" w:hAnsi="Roboto" w:cstheme="minorHAnsi"/>
-          <w:sz w:val="21"/>
-          <w:szCs w:val="21"/>
-        </w:rPr>
-      </w:pPr>
-      <w:r>
-        <w:rPr>
-          <w:rFonts w:ascii="Roboto" w:hAnsi="Roboto" w:cstheme="minorHAnsi"/>
-          <w:b/>
-          <w:bCs/>
-          <w:sz w:val="21"/>
-          <w:szCs w:val="21"/>
-        </w:rPr>
-        <w:t>C-17 S</w:t>
-      </w:r>
-      <w:r>
-        <w:rPr>
-          <w:rFonts w:ascii="Roboto" w:hAnsi="Roboto" w:cstheme="minorHAnsi"/>
-          <w:b/>
-          <w:bCs/>
-          <w:sz w:val="21"/>
-          <w:szCs w:val="21"/>
-        </w:rPr>
-        <w:t>hop</w:t>
-      </w:r>
-      <w:r>
-        <w:rPr>
-          <w:rFonts w:ascii="Roboto" w:hAnsi="Roboto" w:cstheme="minorHAnsi"/>
-          <w:b/>
-          <w:bCs/>
-          <w:sz w:val="21"/>
-          <w:szCs w:val="21"/>
-        </w:rPr>
-        <w:t xml:space="preserve"> F</w:t>
-      </w:r>
-      <w:r>
-        <w:rPr>
-          <w:rFonts w:ascii="Roboto" w:hAnsi="Roboto" w:cstheme="minorHAnsi"/>
-          <w:b/>
-          <w:bCs/>
-          <w:sz w:val="21"/>
-          <w:szCs w:val="21"/>
-        </w:rPr>
-        <w:t>loor</w:t>
-      </w:r>
-      <w:r>
-        <w:rPr>
-          <w:rFonts w:ascii="Roboto" w:hAnsi="Roboto" w:cstheme="minorHAnsi"/>
-          <w:b/>
-          <w:bCs/>
-          <w:sz w:val="21"/>
-          <w:szCs w:val="21"/>
-        </w:rPr>
-        <w:t xml:space="preserve"> C</w:t>
-      </w:r>
-      <w:r>
-        <w:rPr>
-          <w:rFonts w:ascii="Roboto" w:hAnsi="Roboto" w:cstheme="minorHAnsi"/>
-          <w:b/>
-          <w:bCs/>
-          <w:sz w:val="21"/>
-          <w:szCs w:val="21"/>
-        </w:rPr>
-        <w:t>ontrol</w:t>
-      </w:r>
-      <w:r>
-        <w:rPr>
-          <w:rFonts w:ascii="Roboto" w:hAnsi="Roboto" w:cstheme="minorHAnsi"/>
-          <w:sz w:val="21"/>
-          <w:szCs w:val="21"/>
-        </w:rPr>
-        <w:t xml:space="preserve"> </w:t>
-      </w:r>
-      <w:hyperlink r:id="rId16" w:history="1">
-        <w:r>
-          <w:rPr>
-            <w:rStyle w:val="Hyperlink"/>
-            <w:rFonts w:ascii="Roboto" w:hAnsi="Roboto" w:cstheme="minorHAnsi"/>
-            <w:sz w:val="21"/>
-            <w:szCs w:val="21"/>
-          </w:rPr>
-          <w:t>(L</w:t>
-        </w:r>
-        <w:r>
-          <w:rPr>
-            <w:rStyle w:val="Hyperlink"/>
-            <w:rFonts w:ascii="Roboto" w:hAnsi="Roboto" w:cstheme="minorHAnsi"/>
-            <w:sz w:val="21"/>
-            <w:szCs w:val="21"/>
-          </w:rPr>
-          <w:t>ink</w:t>
-        </w:r>
-        <w:r>
-          <w:rPr>
-            <w:rStyle w:val="Hyperlink"/>
-            <w:rFonts w:ascii="Roboto" w:hAnsi="Roboto" w:cstheme="minorHAnsi"/>
-            <w:sz w:val="21"/>
-            <w:szCs w:val="21"/>
-          </w:rPr>
-          <w:t>)</w:t>
-        </w:r>
-      </w:hyperlink>
-    </w:p>
-    <w:p>
-      <w:pPr>
-        <w:pStyle w:val="ListParagraph"/>
-        <w:numPr>
-          <w:ilvl w:val="0"/>
-          <w:numId w:val="14"/>
-        </w:numPr>
-        <w:rPr>
-          <w:rFonts w:ascii="Roboto" w:hAnsi="Roboto" w:cstheme="minorHAnsi"/>
-          <w:sz w:val="18"/>
-          <w:szCs w:val="18"/>
-        </w:rPr>
-      </w:pPr>
-      <w:r>
-        <w:rPr>
-          <w:rFonts w:ascii="Roboto" w:hAnsi="Roboto" w:cstheme="minorHAnsi"/>
-          <w:sz w:val="18"/>
-          <w:szCs w:val="18"/>
-        </w:rPr>
-        <w:t xml:space="preserve">Integrated </w:t>
-      </w:r>
-      <w:r>
-        <w:rPr>
-          <w:rFonts w:ascii="Roboto" w:hAnsi="Roboto" w:cstheme="minorHAnsi"/>
-          <w:sz w:val="18"/>
-          <w:szCs w:val="18"/>
-        </w:rPr>
-        <w:t>C</w:t>
-      </w:r>
-      <w:r>
-        <w:rPr>
-          <w:rFonts w:ascii="Roboto" w:hAnsi="Roboto" w:cstheme="minorHAnsi"/>
-          <w:sz w:val="18"/>
-          <w:szCs w:val="18"/>
-        </w:rPr>
-        <w:t>-17 shop floor control with the integrated supplier information system</w:t>
-      </w:r>
-    </w:p>
-    <w:p>
-      <w:pPr>
-        <w:pStyle w:val="ListParagraph"/>
-        <w:numPr>
-          <w:ilvl w:val="0"/>
-          <w:numId w:val="14"/>
-        </w:numPr>
-        <w:rPr>
-          <w:rFonts w:ascii="Roboto" w:hAnsi="Roboto" w:cstheme="minorHAnsi"/>
-          <w:sz w:val="18"/>
-          <w:szCs w:val="18"/>
-        </w:rPr>
-      </w:pPr>
-      <w:r>
-        <w:rPr>
-          <w:rFonts w:ascii="Roboto" w:hAnsi="Roboto" w:cstheme="minorHAnsi"/>
-          <w:sz w:val="18"/>
-          <w:szCs w:val="18"/>
-        </w:rPr>
-        <w:t>Used visual basic scripts to extract information for proper data capture techniques.</w:t>
-      </w:r>
-    </w:p>
-    <w:p>
-      <w:pPr>
-        <w:pBdr>
-          <w:bottom w:val="single" w:sz="6" w:space="1" w:color="auto"/>
-        </w:pBdr>
-        <w:rPr>
-          <w:rFonts w:ascii="Roboto" w:hAnsi="Roboto" w:cstheme="minorHAnsi"/>
-          <w:b/>
-          <w:bCs/>
-        </w:rPr>
-      </w:pPr>
-      <w:r>
-        <w:rPr>
-          <w:rFonts w:ascii="Roboto" w:hAnsi="Roboto" w:cstheme="minorHAnsi"/>
-          <w:b/>
-          <w:bCs/>
-        </w:rPr>
-        <w:t>E</w:t>
-      </w:r>
-      <w:r>
-        <w:rPr>
-          <w:rFonts w:ascii="Roboto" w:hAnsi="Roboto" w:cstheme="minorHAnsi"/>
-          <w:b/>
-          <w:bCs/>
-        </w:rPr>
-        <w:t>ducation</w:t>
-      </w:r>
-      <w:r>
-        <w:rPr>
-          <w:rFonts w:ascii="Roboto" w:hAnsi="Roboto" w:cstheme="minorHAnsi"/>
-          <w:b/>
-          <w:bCs/>
-        </w:rPr>
-        <w:t>:</w:t>
+        </w:rPr>
+      </w:pPr>
+      <w:r>
+        <w:rPr>
+          <w:rFonts w:ascii="Roboto" w:hAnsi="Roboto" w:cstheme="minorHAnsi"/>
+          <w:b/>
+          <w:bCs/>
+        </w:rPr>
+        <w:lastRenderedPageBreak/>
+        <w:t>EDUCATION:</w:t>
       </w:r>
     </w:p>
     <w:p>
@@ -5933,25 +4952,7 @@
           <w:sz w:val="18"/>
           <w:szCs w:val="18"/>
         </w:rPr>
-        <w:t xml:space="preserve"> detected and cracked using </w:t>
-      </w:r>
-      <w:proofErr w:type="spellStart"/>
-      <w:r>
-        <w:rPr>
-          <w:rFonts w:ascii="Roboto" w:eastAsia="Times New Roman" w:hAnsi="Roboto" w:cstheme="minorHAnsi"/>
-          <w:sz w:val="18"/>
-          <w:szCs w:val="18"/>
-        </w:rPr>
-        <w:t>Aircrack</w:t>
-      </w:r>
-      <w:proofErr w:type="spellEnd"/>
-      <w:r>
-        <w:rPr>
-          <w:rFonts w:ascii="Roboto" w:eastAsia="Times New Roman" w:hAnsi="Roboto" w:cstheme="minorHAnsi"/>
-          <w:sz w:val="18"/>
-          <w:szCs w:val="18"/>
-        </w:rPr>
-        <w:t>-ng to penetrate Local Area Networks (LANs)</w:t>
+        <w:t xml:space="preserve"> detected and cracked using Aircrack-ng to penetrate Local Area Networks (LANs)</w:t>
       </w:r>
     </w:p>
     <w:p>
@@ -5999,7 +5000,6 @@
           <w:sz w:val="18"/>
           <w:szCs w:val="18"/>
         </w:rPr>
-        <w:lastRenderedPageBreak/>
         <w:t xml:space="preserve">HTTP Proxy: </w:t>
       </w:r>
       <w:r>
@@ -6608,6 +5608,7 @@
           <w:b/>
           <w:bCs/>
         </w:rPr>
+        <w:lastRenderedPageBreak/>
         <w:t>Carnegie</w:t>
       </w:r>
       <w:r>
@@ -7091,7 +6092,7 @@
         </w:rPr>
         <w:t>William Goode (</w:t>
       </w:r>
-      <w:hyperlink r:id="rId17" w:history="1">
+      <w:hyperlink r:id="rId13" w:history="1">
         <w:r>
           <w:rPr>
             <w:rStyle w:val="Hyperlink"/>
@@ -7126,7 +6127,6 @@
         </w:rPr>
         <w:t xml:space="preserve">Nina </w:t>
       </w:r>
-      <w:proofErr w:type="spellStart"/>
       <w:r>
         <w:rPr>
           <w:rFonts w:ascii="Roboto" w:hAnsi="Roboto" w:cstheme="minorHAnsi"/>
@@ -7137,16 +6137,9 @@
         <w:rPr>
           <w:rFonts w:ascii="Roboto" w:hAnsi="Roboto" w:cstheme="minorHAnsi"/>
         </w:rPr>
-        <w:t>amiscal</w:t>
-      </w:r>
-      <w:proofErr w:type="spellEnd"/>
-      <w:r>
-        <w:rPr>
-          <w:rFonts w:ascii="Roboto" w:hAnsi="Roboto" w:cstheme="minorHAnsi"/>
-        </w:rPr>
-        <w:t xml:space="preserve"> (</w:t>
-      </w:r>
-      <w:hyperlink r:id="rId18" w:history="1">
+        <w:t>amiscal (</w:t>
+      </w:r>
+      <w:hyperlink r:id="rId14" w:history="1">
         <w:r>
           <w:rPr>
             <w:rStyle w:val="Hyperlink"/>
@@ -7190,7 +6183,7 @@
 </file>
 
 <file path=word/endnotes.xml><?xml version="1.0" encoding="utf-8"?>
-<w:endnotes xmlns:wpc="http://schemas.microsoft.com/office/word/2010/wordprocessingCanvas" xmlns:cx="http://schemas.microsoft.com/office/drawing/2014/chartex" xmlns:cx1="http://schemas.microsoft.com/office/drawing/2015/9/8/chartex" xmlns:cx2="http://schemas.microsoft.com/office/drawing/2015/10/21/chartex" xmlns:cx3="http://schemas.microsoft.com/office/drawing/2016/5/9/chartex" xmlns:cx4="http://schemas.microsoft.com/office/drawing/2016/5/10/chartex" xmlns:cx5="http://schemas.microsoft.com/office/drawing/2016/5/11/chartex" xmlns:cx6="http://schemas.microsoft.com/office/drawing/2016/5/12/chartex" xmlns:cx7="http://schemas.microsoft.com/office/drawing/2016/5/13/chartex" xmlns:cx8="http://schemas.microsoft.com/office/drawing/2016/5/14/chartex" xmlns:mc="http://schemas.openxmlformats.org/markup-compatibility/2006" xmlns:aink="http://schemas.microsoft.com/office/drawing/2016/ink" xmlns:am3d="http://schemas.microsoft.com/office/drawing/2017/model3d" xmlns:o="urn:schemas-microsoft-com:office:office" xmlns:r="http://schemas.openxmlformats.org/officeDocument/2006/relationships" xmlns:m="http://schemas.openxmlformats.org/officeDocument/2006/math" xmlns:v="urn:schemas-microsoft-com:vml" xmlns:wp14="http://schemas.microsoft.com/office/word/2010/wordprocessingDrawing" xmlns:wp="http://schemas.openxmlformats.org/drawingml/2006/wordprocessingDrawing" xmlns:w10="urn:schemas-microsoft-com:office:word" xmlns:w="http://schemas.openxmlformats.org/wordprocessingml/2006/main" xmlns:w14="http://schemas.microsoft.com/office/word/2010/wordml" xmlns:w15="http://schemas.microsoft.com/office/word/2012/wordml" xmlns:w16cex="http://schemas.microsoft.com/office/word/2018/wordml/cex" xmlns:w16cid="http://schemas.microsoft.com/office/word/2016/wordml/cid" xmlns:w16="http://schemas.microsoft.com/office/word/2018/wordml" xmlns:w16se="http://schemas.microsoft.com/office/word/2015/wordml/symex" xmlns:wpg="http://schemas.microsoft.com/office/word/2010/wordprocessingGroup" xmlns:wpi="http://schemas.microsoft.com/office/word/2010/wordprocessingInk" xmlns:wne="http://schemas.microsoft.com/office/word/2006/wordml" xmlns:wps="http://schemas.microsoft.com/office/word/2010/wordprocessingShape" mc:Ignorable="w14 w15 w16se w16cid w16 w16cex wp14">
+<w:endnotes xmlns:wpc="http://schemas.microsoft.com/office/word/2010/wordprocessingCanvas" xmlns:cx="http://schemas.microsoft.com/office/drawing/2014/chartex" xmlns:cx1="http://schemas.microsoft.com/office/drawing/2015/9/8/chartex" xmlns:cx2="http://schemas.microsoft.com/office/drawing/2015/10/21/chartex" xmlns:cx3="http://schemas.microsoft.com/office/drawing/2016/5/9/chartex" xmlns:cx4="http://schemas.microsoft.com/office/drawing/2016/5/10/chartex" xmlns:cx5="http://schemas.microsoft.com/office/drawing/2016/5/11/chartex" xmlns:cx6="http://schemas.microsoft.com/office/drawing/2016/5/12/chartex" xmlns:cx7="http://schemas.microsoft.com/office/drawing/2016/5/13/chartex" xmlns:cx8="http://schemas.microsoft.com/office/drawing/2016/5/14/chartex" xmlns:mc="http://schemas.openxmlformats.org/markup-compatibility/2006" xmlns:aink="http://schemas.microsoft.com/office/drawing/2016/ink" xmlns:am3d="http://schemas.microsoft.com/office/drawing/2017/model3d" xmlns:o="urn:schemas-microsoft-com:office:office" xmlns:r="http://schemas.openxmlformats.org/officeDocument/2006/relationships" xmlns:m="http://schemas.openxmlformats.org/officeDocument/2006/math" xmlns:v="urn:schemas-microsoft-com:vml" xmlns:wp14="http://schemas.microsoft.com/office/word/2010/wordprocessingDrawing" xmlns:wp="http://schemas.openxmlformats.org/drawingml/2006/wordprocessingDrawing" xmlns:w10="urn:schemas-microsoft-com:office:word" xmlns:w="http://schemas.openxmlformats.org/wordprocessingml/2006/main" xmlns:w14="http://schemas.microsoft.com/office/word/2010/wordml" xmlns:w15="http://schemas.microsoft.com/office/word/2012/wordml" xmlns:w16cex="http://schemas.microsoft.com/office/word/2018/wordml/cex" xmlns:w16cid="http://schemas.microsoft.com/office/word/2016/wordml/cid" xmlns:w16="http://schemas.microsoft.com/office/word/2018/wordml" xmlns:w16sdtdh="http://schemas.microsoft.com/office/word/2020/wordml/sdtdatahash" xmlns:w16se="http://schemas.microsoft.com/office/word/2015/wordml/symex" xmlns:wpg="http://schemas.microsoft.com/office/word/2010/wordprocessingGroup" xmlns:wpi="http://schemas.microsoft.com/office/word/2010/wordprocessingInk" xmlns:wne="http://schemas.microsoft.com/office/word/2006/wordml" xmlns:wps="http://schemas.microsoft.com/office/word/2010/wordprocessingShape" mc:Ignorable="w14 w15 w16se w16cid w16 w16cex w16sdtdh wp14">
   <w:endnote w:type="separator" w:id="-1">
     <w:p>
       <w:pPr>
@@ -7215,7 +6208,7 @@
 </file>
 
 <file path=word/footnotes.xml><?xml version="1.0" encoding="utf-8"?>
-<w:footnotes xmlns:wpc="http://schemas.microsoft.com/office/word/2010/wordprocessingCanvas" xmlns:cx="http://schemas.microsoft.com/office/drawing/2014/chartex" xmlns:cx1="http://schemas.microsoft.com/office/drawing/2015/9/8/chartex" xmlns:cx2="http://schemas.microsoft.com/office/drawing/2015/10/21/chartex" xmlns:cx3="http://schemas.microsoft.com/office/drawing/2016/5/9/chartex" xmlns:cx4="http://schemas.microsoft.com/office/drawing/2016/5/10/chartex" xmlns:cx5="http://schemas.microsoft.com/office/drawing/2016/5/11/chartex" xmlns:cx6="http://schemas.microsoft.com/office/drawing/2016/5/12/chartex" xmlns:cx7="http://schemas.microsoft.com/office/drawing/2016/5/13/chartex" xmlns:cx8="http://schemas.microsoft.com/office/drawing/2016/5/14/chartex" xmlns:mc="http://schemas.openxmlformats.org/markup-compatibility/2006" xmlns:aink="http://schemas.microsoft.com/office/drawing/2016/ink" xmlns:am3d="http://schemas.microsoft.com/office/drawing/2017/model3d" xmlns:o="urn:schemas-microsoft-com:office:office" xmlns:r="http://schemas.openxmlformats.org/officeDocument/2006/relationships" xmlns:m="http://schemas.openxmlformats.org/officeDocument/2006/math" xmlns:v="urn:schemas-microsoft-com:vml" xmlns:wp14="http://schemas.microsoft.com/office/word/2010/wordprocessingDrawing" xmlns:wp="http://schemas.openxmlformats.org/drawingml/2006/wordprocessingDrawing" xmlns:w10="urn:schemas-microsoft-com:office:word" xmlns:w="http://schemas.openxmlformats.org/wordprocessingml/2006/main" xmlns:w14="http://schemas.microsoft.com/office/word/2010/wordml" xmlns:w15="http://schemas.microsoft.com/office/word/2012/wordml" xmlns:w16cex="http://schemas.microsoft.com/office/word/2018/wordml/cex" xmlns:w16cid="http://schemas.microsoft.com/office/word/2016/wordml/cid" xmlns:w16="http://schemas.microsoft.com/office/word/2018/wordml" xmlns:w16se="http://schemas.microsoft.com/office/word/2015/wordml/symex" xmlns:wpg="http://schemas.microsoft.com/office/word/2010/wordprocessingGroup" xmlns:wpi="http://schemas.microsoft.com/office/word/2010/wordprocessingInk" xmlns:wne="http://schemas.microsoft.com/office/word/2006/wordml" xmlns:wps="http://schemas.microsoft.com/office/word/2010/wordprocessingShape" mc:Ignorable="w14 w15 w16se w16cid w16 w16cex wp14">
+<w:footnotes xmlns:wpc="http://schemas.microsoft.com/office/word/2010/wordprocessingCanvas" xmlns:cx="http://schemas.microsoft.com/office/drawing/2014/chartex" xmlns:cx1="http://schemas.microsoft.com/office/drawing/2015/9/8/chartex" xmlns:cx2="http://schemas.microsoft.com/office/drawing/2015/10/21/chartex" xmlns:cx3="http://schemas.microsoft.com/office/drawing/2016/5/9/chartex" xmlns:cx4="http://schemas.microsoft.com/office/drawing/2016/5/10/chartex" xmlns:cx5="http://schemas.microsoft.com/office/drawing/2016/5/11/chartex" xmlns:cx6="http://schemas.microsoft.com/office/drawing/2016/5/12/chartex" xmlns:cx7="http://schemas.microsoft.com/office/drawing/2016/5/13/chartex" xmlns:cx8="http://schemas.microsoft.com/office/drawing/2016/5/14/chartex" xmlns:mc="http://schemas.openxmlformats.org/markup-compatibility/2006" xmlns:aink="http://schemas.microsoft.com/office/drawing/2016/ink" xmlns:am3d="http://schemas.microsoft.com/office/drawing/2017/model3d" xmlns:o="urn:schemas-microsoft-com:office:office" xmlns:r="http://schemas.openxmlformats.org/officeDocument/2006/relationships" xmlns:m="http://schemas.openxmlformats.org/officeDocument/2006/math" xmlns:v="urn:schemas-microsoft-com:vml" xmlns:wp14="http://schemas.microsoft.com/office/word/2010/wordprocessingDrawing" xmlns:wp="http://schemas.openxmlformats.org/drawingml/2006/wordprocessingDrawing" xmlns:w10="urn:schemas-microsoft-com:office:word" xmlns:w="http://schemas.openxmlformats.org/wordprocessingml/2006/main" xmlns:w14="http://schemas.microsoft.com/office/word/2010/wordml" xmlns:w15="http://schemas.microsoft.com/office/word/2012/wordml" xmlns:w16cex="http://schemas.microsoft.com/office/word/2018/wordml/cex" xmlns:w16cid="http://schemas.microsoft.com/office/word/2016/wordml/cid" xmlns:w16="http://schemas.microsoft.com/office/word/2018/wordml" xmlns:w16sdtdh="http://schemas.microsoft.com/office/word/2020/wordml/sdtdatahash" xmlns:w16se="http://schemas.microsoft.com/office/word/2015/wordml/symex" xmlns:wpg="http://schemas.microsoft.com/office/word/2010/wordprocessingGroup" xmlns:wpi="http://schemas.microsoft.com/office/word/2010/wordprocessingInk" xmlns:wne="http://schemas.microsoft.com/office/word/2006/wordml" xmlns:wps="http://schemas.microsoft.com/office/word/2010/wordprocessingShape" mc:Ignorable="w14 w15 w16se w16cid w16 w16cex w16sdtdh wp14">
   <w:footnote w:type="separator" w:id="-1">
     <w:p>
       <w:pPr>
@@ -7240,7 +6233,7 @@
 </file>
 
 <file path=word/header1.xml><?xml version="1.0" encoding="utf-8"?>
-<w:hdr xmlns:wpc="http://schemas.microsoft.com/office/word/2010/wordprocessingCanvas" xmlns:cx="http://schemas.microsoft.com/office/drawing/2014/chartex" xmlns:cx1="http://schemas.microsoft.com/office/drawing/2015/9/8/chartex" xmlns:cx2="http://schemas.microsoft.com/office/drawing/2015/10/21/chartex" xmlns:cx3="http://schemas.microsoft.com/office/drawing/2016/5/9/chartex" xmlns:cx4="http://schemas.microsoft.com/office/drawing/2016/5/10/chartex" xmlns:cx5="http://schemas.microsoft.com/office/drawing/2016/5/11/chartex" xmlns:cx6="http://schemas.microsoft.com/office/drawing/2016/5/12/chartex" xmlns:cx7="http://schemas.microsoft.com/office/drawing/2016/5/13/chartex" xmlns:cx8="http://schemas.microsoft.com/office/drawing/2016/5/14/chartex" xmlns:mc="http://schemas.openxmlformats.org/markup-compatibility/2006" xmlns:aink="http://schemas.microsoft.com/office/drawing/2016/ink" xmlns:am3d="http://schemas.microsoft.com/office/drawing/2017/model3d" xmlns:o="urn:schemas-microsoft-com:office:office" xmlns:r="http://schemas.openxmlformats.org/officeDocument/2006/relationships" xmlns:m="http://schemas.openxmlformats.org/officeDocument/2006/math" xmlns:v="urn:schemas-microsoft-com:vml" xmlns:wp14="http://schemas.microsoft.com/office/word/2010/wordprocessingDrawing" xmlns:wp="http://schemas.openxmlformats.org/drawingml/2006/wordprocessingDrawing" xmlns:w10="urn:schemas-microsoft-com:office:word" xmlns:w="http://schemas.openxmlformats.org/wordprocessingml/2006/main" xmlns:w14="http://schemas.microsoft.com/office/word/2010/wordml" xmlns:w15="http://schemas.microsoft.com/office/word/2012/wordml" xmlns:w16cex="http://schemas.microsoft.com/office/word/2018/wordml/cex" xmlns:w16cid="http://schemas.microsoft.com/office/word/2016/wordml/cid" xmlns:w16="http://schemas.microsoft.com/office/word/2018/wordml" xmlns:w16se="http://schemas.microsoft.com/office/word/2015/wordml/symex" xmlns:wpg="http://schemas.microsoft.com/office/word/2010/wordprocessingGroup" xmlns:wpi="http://schemas.microsoft.com/office/word/2010/wordprocessingInk" xmlns:wne="http://schemas.microsoft.com/office/word/2006/wordml" xmlns:wps="http://schemas.microsoft.com/office/word/2010/wordprocessingShape" mc:Ignorable="w14 w15 w16se w16cid w16 w16cex wp14">
+<w:hdr xmlns:wpc="http://schemas.microsoft.com/office/word/2010/wordprocessingCanvas" xmlns:cx="http://schemas.microsoft.com/office/drawing/2014/chartex" xmlns:cx1="http://schemas.microsoft.com/office/drawing/2015/9/8/chartex" xmlns:cx2="http://schemas.microsoft.com/office/drawing/2015/10/21/chartex" xmlns:cx3="http://schemas.microsoft.com/office/drawing/2016/5/9/chartex" xmlns:cx4="http://schemas.microsoft.com/office/drawing/2016/5/10/chartex" xmlns:cx5="http://schemas.microsoft.com/office/drawing/2016/5/11/chartex" xmlns:cx6="http://schemas.microsoft.com/office/drawing/2016/5/12/chartex" xmlns:cx7="http://schemas.microsoft.com/office/drawing/2016/5/13/chartex" xmlns:cx8="http://schemas.microsoft.com/office/drawing/2016/5/14/chartex" xmlns:mc="http://schemas.openxmlformats.org/markup-compatibility/2006" xmlns:aink="http://schemas.microsoft.com/office/drawing/2016/ink" xmlns:am3d="http://schemas.microsoft.com/office/drawing/2017/model3d" xmlns:o="urn:schemas-microsoft-com:office:office" xmlns:r="http://schemas.openxmlformats.org/officeDocument/2006/relationships" xmlns:m="http://schemas.openxmlformats.org/officeDocument/2006/math" xmlns:v="urn:schemas-microsoft-com:vml" xmlns:wp14="http://schemas.microsoft.com/office/word/2010/wordprocessingDrawing" xmlns:wp="http://schemas.openxmlformats.org/drawingml/2006/wordprocessingDrawing" xmlns:w10="urn:schemas-microsoft-com:office:word" xmlns:w="http://schemas.openxmlformats.org/wordprocessingml/2006/main" xmlns:w14="http://schemas.microsoft.com/office/word/2010/wordml" xmlns:w15="http://schemas.microsoft.com/office/word/2012/wordml" xmlns:w16cex="http://schemas.microsoft.com/office/word/2018/wordml/cex" xmlns:w16cid="http://schemas.microsoft.com/office/word/2016/wordml/cid" xmlns:w16="http://schemas.microsoft.com/office/word/2018/wordml" xmlns:w16sdtdh="http://schemas.microsoft.com/office/word/2020/wordml/sdtdatahash" xmlns:w16se="http://schemas.microsoft.com/office/word/2015/wordml/symex" xmlns:wpg="http://schemas.microsoft.com/office/word/2010/wordprocessingGroup" xmlns:wpi="http://schemas.microsoft.com/office/word/2010/wordprocessingInk" xmlns:wne="http://schemas.microsoft.com/office/word/2006/wordml" xmlns:wps="http://schemas.microsoft.com/office/word/2010/wordprocessingShape" mc:Ignorable="w14 w15 w16se w16cid w16 w16cex w16sdtdh wp14">
   <w:p>
     <w:pPr>
       <w:pStyle w:val="Header"/>
@@ -7380,7 +6373,7 @@
 </file>
 
 <file path=word/numbering.xml><?xml version="1.0" encoding="utf-8"?>
-<w:numbering xmlns:wpc="http://schemas.microsoft.com/office/word/2010/wordprocessingCanvas" xmlns:cx="http://schemas.microsoft.com/office/drawing/2014/chartex" xmlns:cx1="http://schemas.microsoft.com/office/drawing/2015/9/8/chartex" xmlns:cx2="http://schemas.microsoft.com/office/drawing/2015/10/21/chartex" xmlns:cx3="http://schemas.microsoft.com/office/drawing/2016/5/9/chartex" xmlns:cx4="http://schemas.microsoft.com/office/drawing/2016/5/10/chartex" xmlns:cx5="http://schemas.microsoft.com/office/drawing/2016/5/11/chartex" xmlns:cx6="http://schemas.microsoft.com/office/drawing/2016/5/12/chartex" xmlns:cx7="http://schemas.microsoft.com/office/drawing/2016/5/13/chartex" xmlns:cx8="http://schemas.microsoft.com/office/drawing/2016/5/14/chartex" xmlns:mc="http://schemas.openxmlformats.org/markup-compatibility/2006" xmlns:aink="http://schemas.microsoft.com/office/drawing/2016/ink" xmlns:am3d="http://schemas.microsoft.com/office/drawing/2017/model3d" xmlns:o="urn:schemas-microsoft-com:office:office" xmlns:r="http://schemas.openxmlformats.org/officeDocument/2006/relationships" xmlns:m="http://schemas.openxmlformats.org/officeDocument/2006/math" xmlns:v="urn:schemas-microsoft-com:vml" xmlns:wp14="http://schemas.microsoft.com/office/word/2010/wordprocessingDrawing" xmlns:wp="http://schemas.openxmlformats.org/drawingml/2006/wordprocessingDrawing" xmlns:w10="urn:schemas-microsoft-com:office:word" xmlns:w="http://schemas.openxmlformats.org/wordprocessingml/2006/main" xmlns:w14="http://schemas.microsoft.com/office/word/2010/wordml" xmlns:w15="http://schemas.microsoft.com/office/word/2012/wordml" xmlns:w16cex="http://schemas.microsoft.com/office/word/2018/wordml/cex" xmlns:w16cid="http://schemas.microsoft.com/office/word/2016/wordml/cid" xmlns:w16="http://schemas.microsoft.com/office/word/2018/wordml" xmlns:w16se="http://schemas.microsoft.com/office/word/2015/wordml/symex" xmlns:wpg="http://schemas.microsoft.com/office/word/2010/wordprocessingGroup" xmlns:wpi="http://schemas.microsoft.com/office/word/2010/wordprocessingInk" xmlns:wne="http://schemas.microsoft.com/office/word/2006/wordml" xmlns:wps="http://schemas.microsoft.com/office/word/2010/wordprocessingShape" mc:Ignorable="w14 w15 w16se w16cid w16 w16cex wp14">
+<w:numbering xmlns:wpc="http://schemas.microsoft.com/office/word/2010/wordprocessingCanvas" xmlns:cx="http://schemas.microsoft.com/office/drawing/2014/chartex" xmlns:cx1="http://schemas.microsoft.com/office/drawing/2015/9/8/chartex" xmlns:cx2="http://schemas.microsoft.com/office/drawing/2015/10/21/chartex" xmlns:cx3="http://schemas.microsoft.com/office/drawing/2016/5/9/chartex" xmlns:cx4="http://schemas.microsoft.com/office/drawing/2016/5/10/chartex" xmlns:cx5="http://schemas.microsoft.com/office/drawing/2016/5/11/chartex" xmlns:cx6="http://schemas.microsoft.com/office/drawing/2016/5/12/chartex" xmlns:cx7="http://schemas.microsoft.com/office/drawing/2016/5/13/chartex" xmlns:cx8="http://schemas.microsoft.com/office/drawing/2016/5/14/chartex" xmlns:mc="http://schemas.openxmlformats.org/markup-compatibility/2006" xmlns:aink="http://schemas.microsoft.com/office/drawing/2016/ink" xmlns:am3d="http://schemas.microsoft.com/office/drawing/2017/model3d" xmlns:o="urn:schemas-microsoft-com:office:office" xmlns:r="http://schemas.openxmlformats.org/officeDocument/2006/relationships" xmlns:m="http://schemas.openxmlformats.org/officeDocument/2006/math" xmlns:v="urn:schemas-microsoft-com:vml" xmlns:wp14="http://schemas.microsoft.com/office/word/2010/wordprocessingDrawing" xmlns:wp="http://schemas.openxmlformats.org/drawingml/2006/wordprocessingDrawing" xmlns:w10="urn:schemas-microsoft-com:office:word" xmlns:w="http://schemas.openxmlformats.org/wordprocessingml/2006/main" xmlns:w14="http://schemas.microsoft.com/office/word/2010/wordml" xmlns:w15="http://schemas.microsoft.com/office/word/2012/wordml" xmlns:w16cex="http://schemas.microsoft.com/office/word/2018/wordml/cex" xmlns:w16cid="http://schemas.microsoft.com/office/word/2016/wordml/cid" xmlns:w16="http://schemas.microsoft.com/office/word/2018/wordml" xmlns:w16sdtdh="http://schemas.microsoft.com/office/word/2020/wordml/sdtdatahash" xmlns:w16se="http://schemas.microsoft.com/office/word/2015/wordml/symex" xmlns:wpg="http://schemas.microsoft.com/office/word/2010/wordprocessingGroup" xmlns:wpi="http://schemas.microsoft.com/office/word/2010/wordprocessingInk" xmlns:wne="http://schemas.microsoft.com/office/word/2006/wordml" xmlns:wps="http://schemas.microsoft.com/office/word/2010/wordprocessingShape" mc:Ignorable="w14 w15 w16se w16cid w16 w16cex w16sdtdh wp14">
   <w:abstractNum w:abstractNumId="0" w15:restartNumberingAfterBreak="0">
     <w:nsid w:val="00AB40E5"/>
     <w:multiLevelType w:val="hybridMultilevel"/>
@@ -9038,7 +8031,7 @@
   <w:abstractNum w:abstractNumId="14" w15:restartNumberingAfterBreak="0">
     <w:nsid w:val="35D43FF7"/>
     <w:multiLevelType w:val="hybridMultilevel"/>
-    <w:tmpl w:val="E6587D5E"/>
+    <w:tmpl w:val="0CFC6F26"/>
     <w:lvl w:ilvl="0" w:tplc="04090001">
       <w:start w:val="1"/>
       <w:numFmt w:val="bullet"/>
@@ -10314,86 +9307,86 @@
       </w:rPr>
     </w:lvl>
   </w:abstractNum>
-  <w:num w:numId="1">
+  <w:num w:numId="1" w16cid:durableId="1883321659">
     <w:abstractNumId w:val="11"/>
   </w:num>
-  <w:num w:numId="2">
+  <w:num w:numId="2" w16cid:durableId="586810472">
     <w:abstractNumId w:val="17"/>
   </w:num>
-  <w:num w:numId="3">
+  <w:num w:numId="3" w16cid:durableId="1256208964">
     <w:abstractNumId w:val="0"/>
   </w:num>
-  <w:num w:numId="4">
+  <w:num w:numId="4" w16cid:durableId="890769714">
     <w:abstractNumId w:val="13"/>
   </w:num>
-  <w:num w:numId="5">
+  <w:num w:numId="5" w16cid:durableId="1686249998">
     <w:abstractNumId w:val="8"/>
   </w:num>
-  <w:num w:numId="6">
+  <w:num w:numId="6" w16cid:durableId="971836055">
     <w:abstractNumId w:val="22"/>
   </w:num>
-  <w:num w:numId="7">
+  <w:num w:numId="7" w16cid:durableId="808984338">
     <w:abstractNumId w:val="16"/>
   </w:num>
-  <w:num w:numId="8">
+  <w:num w:numId="8" w16cid:durableId="229387484">
     <w:abstractNumId w:val="9"/>
   </w:num>
-  <w:num w:numId="9">
+  <w:num w:numId="9" w16cid:durableId="916985091">
     <w:abstractNumId w:val="10"/>
   </w:num>
-  <w:num w:numId="10">
+  <w:num w:numId="10" w16cid:durableId="368802298">
     <w:abstractNumId w:val="1"/>
   </w:num>
-  <w:num w:numId="11">
+  <w:num w:numId="11" w16cid:durableId="1363046154">
     <w:abstractNumId w:val="14"/>
   </w:num>
-  <w:num w:numId="12">
+  <w:num w:numId="12" w16cid:durableId="607008101">
     <w:abstractNumId w:val="18"/>
   </w:num>
-  <w:num w:numId="13">
+  <w:num w:numId="13" w16cid:durableId="1277516193">
     <w:abstractNumId w:val="20"/>
   </w:num>
-  <w:num w:numId="14">
+  <w:num w:numId="14" w16cid:durableId="1274824964">
     <w:abstractNumId w:val="19"/>
   </w:num>
-  <w:num w:numId="15">
+  <w:num w:numId="15" w16cid:durableId="1111633841">
     <w:abstractNumId w:val="24"/>
   </w:num>
-  <w:num w:numId="16">
+  <w:num w:numId="16" w16cid:durableId="1647859125">
     <w:abstractNumId w:val="7"/>
   </w:num>
-  <w:num w:numId="17">
+  <w:num w:numId="17" w16cid:durableId="998114729">
     <w:abstractNumId w:val="15"/>
   </w:num>
-  <w:num w:numId="18">
+  <w:num w:numId="18" w16cid:durableId="1031765977">
     <w:abstractNumId w:val="3"/>
   </w:num>
-  <w:num w:numId="19">
+  <w:num w:numId="19" w16cid:durableId="178782588">
     <w:abstractNumId w:val="5"/>
   </w:num>
-  <w:num w:numId="20">
+  <w:num w:numId="20" w16cid:durableId="1495222082">
     <w:abstractNumId w:val="2"/>
   </w:num>
-  <w:num w:numId="21">
+  <w:num w:numId="21" w16cid:durableId="335424830">
     <w:abstractNumId w:val="4"/>
   </w:num>
-  <w:num w:numId="22">
+  <w:num w:numId="22" w16cid:durableId="2095584564">
     <w:abstractNumId w:val="23"/>
   </w:num>
-  <w:num w:numId="23">
+  <w:num w:numId="23" w16cid:durableId="2127892223">
     <w:abstractNumId w:val="6"/>
   </w:num>
-  <w:num w:numId="24">
+  <w:num w:numId="24" w16cid:durableId="1617519847">
     <w:abstractNumId w:val="21"/>
   </w:num>
-  <w:num w:numId="25">
+  <w:num w:numId="25" w16cid:durableId="1659965016">
     <w:abstractNumId w:val="12"/>
   </w:num>
 </w:numbering>
 </file>
 
 <file path=word/styles.xml><?xml version="1.0" encoding="utf-8"?>
-<w:styles xmlns:mc="http://schemas.openxmlformats.org/markup-compatibility/2006" xmlns:r="http://schemas.openxmlformats.org/officeDocument/2006/relationships" xmlns:w="http://schemas.openxmlformats.org/wordprocessingml/2006/main" xmlns:w14="http://schemas.microsoft.com/office/word/2010/wordml" xmlns:w15="http://schemas.microsoft.com/office/word/2012/wordml" xmlns:w16cex="http://schemas.microsoft.com/office/word/2018/wordml/cex" xmlns:w16cid="http://schemas.microsoft.com/office/word/2016/wordml/cid" xmlns:w16="http://schemas.microsoft.com/office/word/2018/wordml" xmlns:w16se="http://schemas.microsoft.com/office/word/2015/wordml/symex" mc:Ignorable="w14 w15 w16se w16cid w16 w16cex">
+<w:styles xmlns:mc="http://schemas.openxmlformats.org/markup-compatibility/2006" xmlns:r="http://schemas.openxmlformats.org/officeDocument/2006/relationships" xmlns:w="http://schemas.openxmlformats.org/wordprocessingml/2006/main" xmlns:w14="http://schemas.microsoft.com/office/word/2010/wordml" xmlns:w15="http://schemas.microsoft.com/office/word/2012/wordml" xmlns:w16cex="http://schemas.microsoft.com/office/word/2018/wordml/cex" xmlns:w16cid="http://schemas.microsoft.com/office/word/2016/wordml/cid" xmlns:w16="http://schemas.microsoft.com/office/word/2018/wordml" xmlns:w16sdtdh="http://schemas.microsoft.com/office/word/2020/wordml/sdtdatahash" xmlns:w16se="http://schemas.microsoft.com/office/word/2015/wordml/symex" mc:Ignorable="w14 w15 w16se w16cid w16 w16cex w16sdtdh">
   <w:docDefaults>
     <w:rPrDefault>
       <w:rPr>

</xml_diff>

<commit_message>
updated the front page to include my new aws certification, added certification link and images, and updated resume
</commit_message>
<xml_diff>
--- a/images/Resume.docx
+++ b/images/Resume.docx
@@ -1,6 +1,6 @@
 
 <file path=word/document.xml><?xml version="1.0" encoding="utf-8"?>
-<w:document xmlns:wpc="http://schemas.microsoft.com/office/word/2010/wordprocessingCanvas" xmlns:cx="http://schemas.microsoft.com/office/drawing/2014/chartex" xmlns:cx1="http://schemas.microsoft.com/office/drawing/2015/9/8/chartex" xmlns:cx2="http://schemas.microsoft.com/office/drawing/2015/10/21/chartex" xmlns:cx3="http://schemas.microsoft.com/office/drawing/2016/5/9/chartex" xmlns:cx4="http://schemas.microsoft.com/office/drawing/2016/5/10/chartex" xmlns:cx5="http://schemas.microsoft.com/office/drawing/2016/5/11/chartex" xmlns:cx6="http://schemas.microsoft.com/office/drawing/2016/5/12/chartex" xmlns:cx7="http://schemas.microsoft.com/office/drawing/2016/5/13/chartex" xmlns:cx8="http://schemas.microsoft.com/office/drawing/2016/5/14/chartex" xmlns:mc="http://schemas.openxmlformats.org/markup-compatibility/2006" xmlns:aink="http://schemas.microsoft.com/office/drawing/2016/ink" xmlns:am3d="http://schemas.microsoft.com/office/drawing/2017/model3d" xmlns:o="urn:schemas-microsoft-com:office:office" xmlns:r="http://schemas.openxmlformats.org/officeDocument/2006/relationships" xmlns:m="http://schemas.openxmlformats.org/officeDocument/2006/math" xmlns:v="urn:schemas-microsoft-com:vml" xmlns:wp14="http://schemas.microsoft.com/office/word/2010/wordprocessingDrawing" xmlns:wp="http://schemas.openxmlformats.org/drawingml/2006/wordprocessingDrawing" xmlns:w10="urn:schemas-microsoft-com:office:word" xmlns:w="http://schemas.openxmlformats.org/wordprocessingml/2006/main" xmlns:w14="http://schemas.microsoft.com/office/word/2010/wordml" xmlns:w15="http://schemas.microsoft.com/office/word/2012/wordml" xmlns:w16cex="http://schemas.microsoft.com/office/word/2018/wordml/cex" xmlns:w16cid="http://schemas.microsoft.com/office/word/2016/wordml/cid" xmlns:w16="http://schemas.microsoft.com/office/word/2018/wordml" xmlns:w16sdtdh="http://schemas.microsoft.com/office/word/2020/wordml/sdtdatahash" xmlns:w16se="http://schemas.microsoft.com/office/word/2015/wordml/symex" xmlns:wpg="http://schemas.microsoft.com/office/word/2010/wordprocessingGroup" xmlns:wpi="http://schemas.microsoft.com/office/word/2010/wordprocessingInk" xmlns:wne="http://schemas.microsoft.com/office/word/2006/wordml" xmlns:wps="http://schemas.microsoft.com/office/word/2010/wordprocessingShape" mc:Ignorable="w14 w15 w16se w16cid w16 w16cex w16sdtdh wp14">
+<w:document xmlns:wpc="http://schemas.microsoft.com/office/word/2010/wordprocessingCanvas" xmlns:cx="http://schemas.microsoft.com/office/drawing/2014/chartex" xmlns:cx1="http://schemas.microsoft.com/office/drawing/2015/9/8/chartex" xmlns:cx2="http://schemas.microsoft.com/office/drawing/2015/10/21/chartex" xmlns:cx3="http://schemas.microsoft.com/office/drawing/2016/5/9/chartex" xmlns:cx4="http://schemas.microsoft.com/office/drawing/2016/5/10/chartex" xmlns:cx5="http://schemas.microsoft.com/office/drawing/2016/5/11/chartex" xmlns:cx6="http://schemas.microsoft.com/office/drawing/2016/5/12/chartex" xmlns:cx7="http://schemas.microsoft.com/office/drawing/2016/5/13/chartex" xmlns:cx8="http://schemas.microsoft.com/office/drawing/2016/5/14/chartex" xmlns:mc="http://schemas.openxmlformats.org/markup-compatibility/2006" xmlns:aink="http://schemas.microsoft.com/office/drawing/2016/ink" xmlns:am3d="http://schemas.microsoft.com/office/drawing/2017/model3d" xmlns:o="urn:schemas-microsoft-com:office:office" xmlns:oel="http://schemas.microsoft.com/office/2019/extlst" xmlns:r="http://schemas.openxmlformats.org/officeDocument/2006/relationships" xmlns:m="http://schemas.openxmlformats.org/officeDocument/2006/math" xmlns:v="urn:schemas-microsoft-com:vml" xmlns:wp14="http://schemas.microsoft.com/office/word/2010/wordprocessingDrawing" xmlns:wp="http://schemas.openxmlformats.org/drawingml/2006/wordprocessingDrawing" xmlns:w10="urn:schemas-microsoft-com:office:word" xmlns:w="http://schemas.openxmlformats.org/wordprocessingml/2006/main" xmlns:w14="http://schemas.microsoft.com/office/word/2010/wordml" xmlns:w15="http://schemas.microsoft.com/office/word/2012/wordml" xmlns:w16cex="http://schemas.microsoft.com/office/word/2018/wordml/cex" xmlns:w16cid="http://schemas.microsoft.com/office/word/2016/wordml/cid" xmlns:w16="http://schemas.microsoft.com/office/word/2018/wordml" xmlns:w16sdtdh="http://schemas.microsoft.com/office/word/2020/wordml/sdtdatahash" xmlns:w16se="http://schemas.microsoft.com/office/word/2015/wordml/symex" xmlns:wpg="http://schemas.microsoft.com/office/word/2010/wordprocessingGroup" xmlns:wpi="http://schemas.microsoft.com/office/word/2010/wordprocessingInk" xmlns:wne="http://schemas.microsoft.com/office/word/2006/wordml" xmlns:wps="http://schemas.microsoft.com/office/word/2010/wordprocessingShape" mc:Ignorable="w14 w15 w16se w16cid w16 w16cex w16sdtdh wp14">
   <w:body>
     <w:p>
       <w:pPr>
@@ -219,6 +219,7 @@
         <w:t xml:space="preserve">LinkedIn: </w:t>
       </w:r>
       <w:hyperlink r:id="rId9" w:history="1">
+        <w:proofErr w:type="spellStart"/>
         <w:r>
           <w:rPr>
             <w:rStyle w:val="Hyperlink"/>
@@ -230,6 +231,7 @@
           </w:rPr>
           <w:t>ksoliven</w:t>
         </w:r>
+        <w:proofErr w:type="spellEnd"/>
       </w:hyperlink>
     </w:p>
     <w:p>
@@ -298,6 +300,7 @@
         <w:t xml:space="preserve">GitHub: </w:t>
       </w:r>
       <w:hyperlink r:id="rId10" w:history="1">
+        <w:proofErr w:type="spellStart"/>
         <w:r>
           <w:rPr>
             <w:rStyle w:val="Hyperlink"/>
@@ -309,6 +312,7 @@
           </w:rPr>
           <w:t>ksoliven</w:t>
         </w:r>
+        <w:proofErr w:type="spellEnd"/>
       </w:hyperlink>
       <w:r>
         <w:rPr>
@@ -832,6 +836,7 @@
           <w:shd w:val="clear" w:color="auto" w:fill="FFFFFF"/>
         </w:rPr>
       </w:pPr>
+      <w:proofErr w:type="spellStart"/>
       <w:r>
         <w:rPr>
           <w:rFonts w:ascii="Roboto" w:hAnsi="Roboto" w:cstheme="minorHAnsi"/>
@@ -852,6 +857,7 @@
         </w:rPr>
         <w:t>IO</w:t>
       </w:r>
+      <w:proofErr w:type="spellEnd"/>
       <w:r>
         <w:rPr>
           <w:rFonts w:ascii="Roboto" w:hAnsi="Roboto" w:cstheme="minorHAnsi"/>
@@ -1355,6 +1361,7 @@
           <w:shd w:val="clear" w:color="auto" w:fill="FFFFFF"/>
         </w:rPr>
       </w:pPr>
+      <w:proofErr w:type="spellStart"/>
       <w:r>
         <w:rPr>
           <w:rFonts w:ascii="Roboto" w:hAnsi="Roboto" w:cstheme="minorHAnsi"/>
@@ -1367,6 +1374,7 @@
         </w:rPr>
         <w:t>Devops</w:t>
       </w:r>
+      <w:proofErr w:type="spellEnd"/>
       <w:r>
         <w:rPr>
           <w:rFonts w:ascii="Roboto" w:hAnsi="Roboto" w:cstheme="minorHAnsi"/>
@@ -1805,13 +1813,23 @@
           <w:szCs w:val="18"/>
         </w:rPr>
       </w:pPr>
-      <w:r>
-        <w:rPr>
-          <w:rFonts w:ascii="Roboto" w:hAnsi="Roboto" w:cstheme="minorHAnsi"/>
-          <w:b/>
-          <w:bCs/>
-        </w:rPr>
-        <w:t>Zekiah Technologies Inc.</w:t>
+      <w:proofErr w:type="spellStart"/>
+      <w:r>
+        <w:rPr>
+          <w:rFonts w:ascii="Roboto" w:hAnsi="Roboto" w:cstheme="minorHAnsi"/>
+          <w:b/>
+          <w:bCs/>
+        </w:rPr>
+        <w:t>Zekiah</w:t>
+      </w:r>
+      <w:proofErr w:type="spellEnd"/>
+      <w:r>
+        <w:rPr>
+          <w:rFonts w:ascii="Roboto" w:hAnsi="Roboto" w:cstheme="minorHAnsi"/>
+          <w:b/>
+          <w:bCs/>
+        </w:rPr>
+        <w:t xml:space="preserve"> Technologies Inc.</w:t>
       </w:r>
       <w:r>
         <w:rPr>
@@ -2033,8 +2051,18 @@
           <w:sz w:val="18"/>
           <w:szCs w:val="18"/>
         </w:rPr>
-        <w:t>Unit testing using Jest and Xunit</w:t>
-      </w:r>
+        <w:t xml:space="preserve">Unit testing using Jest and </w:t>
+      </w:r>
+      <w:proofErr w:type="spellStart"/>
+      <w:r>
+        <w:rPr>
+          <w:rFonts w:ascii="Roboto" w:eastAsia="Times New Roman" w:hAnsi="Roboto" w:cs="Arial"/>
+          <w:sz w:val="18"/>
+          <w:szCs w:val="18"/>
+        </w:rPr>
+        <w:t>Xunit</w:t>
+      </w:r>
+      <w:proofErr w:type="spellEnd"/>
     </w:p>
     <w:p>
       <w:pPr>
@@ -2099,8 +2127,18 @@
           <w:sz w:val="18"/>
           <w:szCs w:val="18"/>
         </w:rPr>
-        <w:t>Leveraging Data Search and Analytics using ElasticSearch</w:t>
-      </w:r>
+        <w:t xml:space="preserve">Leveraging Data Search and Analytics using </w:t>
+      </w:r>
+      <w:proofErr w:type="spellStart"/>
+      <w:r>
+        <w:rPr>
+          <w:rFonts w:ascii="Roboto" w:eastAsia="Times New Roman" w:hAnsi="Roboto" w:cs="Arial"/>
+          <w:sz w:val="18"/>
+          <w:szCs w:val="18"/>
+        </w:rPr>
+        <w:t>ElasticSearch</w:t>
+      </w:r>
+      <w:proofErr w:type="spellEnd"/>
       <w:r>
         <w:rPr>
           <w:rFonts w:ascii="Roboto" w:eastAsia="Times New Roman" w:hAnsi="Roboto" w:cs="Arial"/>
@@ -2532,6 +2570,7 @@
           <w:bdr w:val="none" w:sz="0" w:space="0" w:color="auto" w:frame="1"/>
           <w:shd w:val="clear" w:color="auto" w:fill="FFFFFF"/>
         </w:rPr>
+        <w:lastRenderedPageBreak/>
         <w:t xml:space="preserve"> Used GitHub for source code control</w:t>
       </w:r>
     </w:p>
@@ -2560,9 +2599,9 @@
           <w:bdr w:val="none" w:sz="0" w:space="0" w:color="auto" w:frame="1"/>
           <w:shd w:val="clear" w:color="auto" w:fill="FFFFFF"/>
         </w:rPr>
-        <w:lastRenderedPageBreak/>
-        <w:t xml:space="preserve"> Tested web applications repeatedly for vulnerabilities (i.e. JavaScript analyzer, SQL Injection) using Grabber </w:t>
-      </w:r>
+        <w:t xml:space="preserve"> Tested web applications repeatedly for vulnerabilities (</w:t>
+      </w:r>
+      <w:proofErr w:type="gramStart"/>
       <w:r>
         <w:rPr>
           <w:rStyle w:val="lt-line-clampline"/>
@@ -2572,6 +2611,29 @@
           <w:bdr w:val="none" w:sz="0" w:space="0" w:color="auto" w:frame="1"/>
           <w:shd w:val="clear" w:color="auto" w:fill="FFFFFF"/>
         </w:rPr>
+        <w:t>i.e.</w:t>
+      </w:r>
+      <w:proofErr w:type="gramEnd"/>
+      <w:r>
+        <w:rPr>
+          <w:rStyle w:val="lt-line-clampline"/>
+          <w:rFonts w:ascii="Roboto" w:hAnsi="Roboto" w:cstheme="minorHAnsi"/>
+          <w:sz w:val="18"/>
+          <w:szCs w:val="18"/>
+          <w:bdr w:val="none" w:sz="0" w:space="0" w:color="auto" w:frame="1"/>
+          <w:shd w:val="clear" w:color="auto" w:fill="FFFFFF"/>
+        </w:rPr>
+        <w:t xml:space="preserve"> JavaScript analyzer, SQL Injection) using Grabber </w:t>
+      </w:r>
+      <w:r>
+        <w:rPr>
+          <w:rStyle w:val="lt-line-clampline"/>
+          <w:rFonts w:ascii="Roboto" w:hAnsi="Roboto" w:cstheme="minorHAnsi"/>
+          <w:sz w:val="18"/>
+          <w:szCs w:val="18"/>
+          <w:bdr w:val="none" w:sz="0" w:space="0" w:color="auto" w:frame="1"/>
+          <w:shd w:val="clear" w:color="auto" w:fill="FFFFFF"/>
+        </w:rPr>
         <w:t xml:space="preserve">   </w:t>
       </w:r>
     </w:p>
@@ -2607,7 +2669,31 @@
           <w:bdr w:val="none" w:sz="0" w:space="0" w:color="auto" w:frame="1"/>
           <w:shd w:val="clear" w:color="auto" w:fill="FFFFFF"/>
         </w:rPr>
-        <w:t xml:space="preserve">or free open sourced programs </w:t>
+        <w:t xml:space="preserve">or free </w:t>
+      </w:r>
+      <w:proofErr w:type="gramStart"/>
+      <w:r>
+        <w:rPr>
+          <w:rStyle w:val="lt-line-clampline"/>
+          <w:rFonts w:ascii="Roboto" w:hAnsi="Roboto" w:cstheme="minorHAnsi"/>
+          <w:sz w:val="18"/>
+          <w:szCs w:val="18"/>
+          <w:bdr w:val="none" w:sz="0" w:space="0" w:color="auto" w:frame="1"/>
+          <w:shd w:val="clear" w:color="auto" w:fill="FFFFFF"/>
+        </w:rPr>
+        <w:t>open sourced</w:t>
+      </w:r>
+      <w:proofErr w:type="gramEnd"/>
+      <w:r>
+        <w:rPr>
+          <w:rStyle w:val="lt-line-clampline"/>
+          <w:rFonts w:ascii="Roboto" w:hAnsi="Roboto" w:cstheme="minorHAnsi"/>
+          <w:sz w:val="18"/>
+          <w:szCs w:val="18"/>
+          <w:bdr w:val="none" w:sz="0" w:space="0" w:color="auto" w:frame="1"/>
+          <w:shd w:val="clear" w:color="auto" w:fill="FFFFFF"/>
+        </w:rPr>
+        <w:t xml:space="preserve"> programs </w:t>
       </w:r>
     </w:p>
     <w:p>
@@ -2794,7 +2880,25 @@
           <w:sz w:val="18"/>
           <w:szCs w:val="18"/>
         </w:rPr>
-        <w:t xml:space="preserve">, Indeed, career builder, and various </w:t>
+        <w:t xml:space="preserve">, </w:t>
+      </w:r>
+      <w:proofErr w:type="gramStart"/>
+      <w:r>
+        <w:rPr>
+          <w:rFonts w:ascii="Roboto" w:hAnsi="Roboto" w:cstheme="minorHAnsi"/>
+          <w:sz w:val="18"/>
+          <w:szCs w:val="18"/>
+        </w:rPr>
+        <w:t>Indeed</w:t>
+      </w:r>
+      <w:proofErr w:type="gramEnd"/>
+      <w:r>
+        <w:rPr>
+          <w:rFonts w:ascii="Roboto" w:hAnsi="Roboto" w:cstheme="minorHAnsi"/>
+          <w:sz w:val="18"/>
+          <w:szCs w:val="18"/>
+        </w:rPr>
+        <w:t xml:space="preserve">, career builder, and various </w:t>
       </w:r>
       <w:r>
         <w:rPr>
@@ -3443,6 +3547,7 @@
         </w:rPr>
         <w:t>Learned how to make use of Desktop Service Requests with an outside vendor (</w:t>
       </w:r>
+      <w:proofErr w:type="gramStart"/>
       <w:r>
         <w:rPr>
           <w:rFonts w:ascii="Roboto" w:hAnsi="Roboto" w:cstheme="minorHAnsi"/>
@@ -3451,13 +3556,32 @@
         </w:rPr>
         <w:t>i.e.</w:t>
       </w:r>
-      <w:r>
-        <w:rPr>
-          <w:rFonts w:ascii="Roboto" w:hAnsi="Roboto" w:cstheme="minorHAnsi"/>
-          <w:sz w:val="18"/>
-          <w:szCs w:val="18"/>
-        </w:rPr>
-        <w:t xml:space="preserve"> Dell). Requests consisted of matching hardware to customer (i.e. </w:t>
+      <w:proofErr w:type="gramEnd"/>
+      <w:r>
+        <w:rPr>
+          <w:rFonts w:ascii="Roboto" w:hAnsi="Roboto" w:cstheme="minorHAnsi"/>
+          <w:sz w:val="18"/>
+          <w:szCs w:val="18"/>
+        </w:rPr>
+        <w:t xml:space="preserve"> Dell). Requests consisted of matching hardware to customer (</w:t>
+      </w:r>
+      <w:proofErr w:type="gramStart"/>
+      <w:r>
+        <w:rPr>
+          <w:rFonts w:ascii="Roboto" w:hAnsi="Roboto" w:cstheme="minorHAnsi"/>
+          <w:sz w:val="18"/>
+          <w:szCs w:val="18"/>
+        </w:rPr>
+        <w:t>i.e.</w:t>
+      </w:r>
+      <w:proofErr w:type="gramEnd"/>
+      <w:r>
+        <w:rPr>
+          <w:rFonts w:ascii="Roboto" w:hAnsi="Roboto" w:cstheme="minorHAnsi"/>
+          <w:sz w:val="18"/>
+          <w:szCs w:val="18"/>
+        </w:rPr>
+        <w:t xml:space="preserve"> </w:t>
       </w:r>
       <w:r>
         <w:rPr>
@@ -4099,6 +4223,7 @@
           <w:sz w:val="18"/>
           <w:szCs w:val="18"/>
         </w:rPr>
+        <w:lastRenderedPageBreak/>
         <w:t xml:space="preserve">Conducted functional tests </w:t>
       </w:r>
       <w:r>
@@ -4135,7 +4260,356 @@
           <w:b/>
           <w:bCs/>
         </w:rPr>
-        <w:lastRenderedPageBreak/>
+        <w:t>Certifications</w:t>
+      </w:r>
+      <w:r>
+        <w:rPr>
+          <w:rFonts w:ascii="Roboto" w:hAnsi="Roboto" w:cstheme="minorHAnsi"/>
+          <w:b/>
+          <w:bCs/>
+        </w:rPr>
+        <w:t>:</w:t>
+      </w:r>
+    </w:p>
+    <w:p>
+      <w:pPr>
+        <w:rPr>
+          <w:rFonts w:ascii="Roboto" w:hAnsi="Roboto" w:cstheme="minorHAnsi"/>
+          <w:sz w:val="18"/>
+          <w:szCs w:val="18"/>
+        </w:rPr>
+      </w:pPr>
+      <w:r>
+        <w:rPr>
+          <w:rFonts w:ascii="Roboto" w:hAnsi="Roboto" w:cstheme="minorHAnsi"/>
+          <w:b/>
+          <w:bCs/>
+        </w:rPr>
+        <w:t>AWS Cloud Practitioner</w:t>
+      </w:r>
+      <w:r>
+        <w:rPr>
+          <w:rFonts w:ascii="Roboto" w:hAnsi="Roboto" w:cstheme="minorHAnsi"/>
+          <w:b/>
+          <w:bCs/>
+        </w:rPr>
+        <w:t xml:space="preserve"> </w:t>
+      </w:r>
+      <w:r>
+        <w:rPr>
+          <w:rFonts w:ascii="Roboto" w:hAnsi="Roboto" w:cstheme="minorHAnsi"/>
+          <w:b/>
+          <w:bCs/>
+        </w:rPr>
+        <w:tab/>
+      </w:r>
+      <w:r>
+        <w:rPr>
+          <w:rFonts w:ascii="Roboto" w:hAnsi="Roboto" w:cstheme="minorHAnsi"/>
+          <w:b/>
+          <w:bCs/>
+        </w:rPr>
+        <w:tab/>
+      </w:r>
+      <w:r>
+        <w:rPr>
+          <w:rFonts w:ascii="Roboto" w:hAnsi="Roboto" w:cstheme="minorHAnsi"/>
+          <w:b/>
+          <w:bCs/>
+        </w:rPr>
+        <w:tab/>
+      </w:r>
+      <w:r>
+        <w:rPr>
+          <w:rFonts w:ascii="Roboto" w:hAnsi="Roboto" w:cstheme="minorHAnsi"/>
+          <w:b/>
+          <w:bCs/>
+        </w:rPr>
+        <w:tab/>
+      </w:r>
+      <w:r>
+        <w:rPr>
+          <w:rFonts w:ascii="Roboto" w:hAnsi="Roboto" w:cstheme="minorHAnsi"/>
+          <w:b/>
+          <w:bCs/>
+        </w:rPr>
+        <w:tab/>
+      </w:r>
+      <w:r>
+        <w:rPr>
+          <w:rFonts w:ascii="Roboto" w:hAnsi="Roboto" w:cstheme="minorHAnsi"/>
+          <w:b/>
+          <w:bCs/>
+        </w:rPr>
+        <w:tab/>
+      </w:r>
+      <w:r>
+        <w:rPr>
+          <w:rFonts w:ascii="Roboto" w:hAnsi="Roboto" w:cstheme="minorHAnsi"/>
+          <w:b/>
+          <w:bCs/>
+        </w:rPr>
+        <w:tab/>
+      </w:r>
+      <w:r>
+        <w:rPr>
+          <w:rFonts w:ascii="Roboto" w:hAnsi="Roboto" w:cstheme="minorHAnsi"/>
+          <w:b/>
+          <w:bCs/>
+        </w:rPr>
+        <w:t xml:space="preserve"> </w:t>
+      </w:r>
+      <w:r>
+        <w:rPr>
+          <w:rFonts w:ascii="Roboto" w:hAnsi="Roboto" w:cstheme="minorHAnsi"/>
+          <w:sz w:val="18"/>
+          <w:szCs w:val="18"/>
+        </w:rPr>
+        <w:t>0</w:t>
+      </w:r>
+      <w:r>
+        <w:rPr>
+          <w:rFonts w:ascii="Roboto" w:hAnsi="Roboto" w:cstheme="minorHAnsi"/>
+          <w:sz w:val="18"/>
+          <w:szCs w:val="18"/>
+        </w:rPr>
+        <w:t>8</w:t>
+      </w:r>
+      <w:r>
+        <w:rPr>
+          <w:rFonts w:ascii="Roboto" w:hAnsi="Roboto" w:cstheme="minorHAnsi"/>
+          <w:sz w:val="18"/>
+          <w:szCs w:val="18"/>
+        </w:rPr>
+        <w:t>/20</w:t>
+      </w:r>
+      <w:r>
+        <w:rPr>
+          <w:rFonts w:ascii="Roboto" w:hAnsi="Roboto" w:cstheme="minorHAnsi"/>
+          <w:sz w:val="18"/>
+          <w:szCs w:val="18"/>
+        </w:rPr>
+        <w:t>2</w:t>
+      </w:r>
+      <w:r>
+        <w:rPr>
+          <w:rFonts w:ascii="Roboto" w:hAnsi="Roboto" w:cstheme="minorHAnsi"/>
+          <w:sz w:val="18"/>
+          <w:szCs w:val="18"/>
+        </w:rPr>
+        <w:t>2</w:t>
+      </w:r>
+      <w:r>
+        <w:rPr>
+          <w:rFonts w:ascii="Roboto" w:hAnsi="Roboto" w:cstheme="minorHAnsi"/>
+          <w:sz w:val="18"/>
+          <w:szCs w:val="18"/>
+        </w:rPr>
+        <w:t xml:space="preserve"> – 0</w:t>
+      </w:r>
+      <w:r>
+        <w:rPr>
+          <w:rFonts w:ascii="Roboto" w:hAnsi="Roboto" w:cstheme="minorHAnsi"/>
+          <w:sz w:val="18"/>
+          <w:szCs w:val="18"/>
+        </w:rPr>
+        <w:t>8</w:t>
+      </w:r>
+      <w:r>
+        <w:rPr>
+          <w:rFonts w:ascii="Roboto" w:hAnsi="Roboto" w:cstheme="minorHAnsi"/>
+          <w:sz w:val="18"/>
+          <w:szCs w:val="18"/>
+        </w:rPr>
+        <w:t>/20</w:t>
+      </w:r>
+      <w:r>
+        <w:rPr>
+          <w:rFonts w:ascii="Roboto" w:hAnsi="Roboto" w:cstheme="minorHAnsi"/>
+          <w:sz w:val="18"/>
+          <w:szCs w:val="18"/>
+        </w:rPr>
+        <w:t>2</w:t>
+      </w:r>
+      <w:r>
+        <w:rPr>
+          <w:rFonts w:ascii="Roboto" w:hAnsi="Roboto" w:cstheme="minorHAnsi"/>
+          <w:sz w:val="18"/>
+          <w:szCs w:val="18"/>
+        </w:rPr>
+        <w:t>5</w:t>
+      </w:r>
+    </w:p>
+    <w:p>
+      <w:pPr>
+        <w:rPr>
+          <w:rFonts w:ascii="Roboto" w:hAnsi="Roboto" w:cstheme="minorHAnsi"/>
+          <w:sz w:val="18"/>
+          <w:szCs w:val="18"/>
+        </w:rPr>
+      </w:pPr>
+      <w:r>
+        <w:rPr>
+          <w:rFonts w:ascii="Roboto" w:hAnsi="Roboto" w:cstheme="minorHAnsi"/>
+          <w:b/>
+          <w:bCs/>
+        </w:rPr>
+        <w:t>CompTIA Security+</w:t>
+      </w:r>
+      <w:r>
+        <w:rPr>
+          <w:rFonts w:ascii="Roboto" w:hAnsi="Roboto" w:cstheme="minorHAnsi"/>
+          <w:b/>
+          <w:bCs/>
+        </w:rPr>
+        <w:t xml:space="preserve"> </w:t>
+      </w:r>
+      <w:r>
+        <w:rPr>
+          <w:rFonts w:ascii="Roboto" w:hAnsi="Roboto" w:cstheme="minorHAnsi"/>
+          <w:b/>
+          <w:bCs/>
+        </w:rPr>
+        <w:tab/>
+      </w:r>
+      <w:r>
+        <w:rPr>
+          <w:rFonts w:ascii="Roboto" w:hAnsi="Roboto" w:cstheme="minorHAnsi"/>
+          <w:b/>
+          <w:bCs/>
+        </w:rPr>
+        <w:tab/>
+      </w:r>
+      <w:r>
+        <w:rPr>
+          <w:rFonts w:ascii="Roboto" w:hAnsi="Roboto" w:cstheme="minorHAnsi"/>
+          <w:b/>
+          <w:bCs/>
+        </w:rPr>
+        <w:tab/>
+      </w:r>
+      <w:r>
+        <w:rPr>
+          <w:rFonts w:ascii="Roboto" w:hAnsi="Roboto" w:cstheme="minorHAnsi"/>
+          <w:b/>
+          <w:bCs/>
+        </w:rPr>
+        <w:tab/>
+      </w:r>
+      <w:r>
+        <w:rPr>
+          <w:rFonts w:ascii="Roboto" w:hAnsi="Roboto" w:cstheme="minorHAnsi"/>
+          <w:b/>
+          <w:bCs/>
+        </w:rPr>
+        <w:tab/>
+      </w:r>
+      <w:r>
+        <w:rPr>
+          <w:rFonts w:ascii="Roboto" w:hAnsi="Roboto" w:cstheme="minorHAnsi"/>
+          <w:b/>
+          <w:bCs/>
+        </w:rPr>
+        <w:tab/>
+      </w:r>
+      <w:r>
+        <w:rPr>
+          <w:rFonts w:ascii="Roboto" w:hAnsi="Roboto" w:cstheme="minorHAnsi"/>
+          <w:b/>
+          <w:bCs/>
+        </w:rPr>
+        <w:tab/>
+      </w:r>
+      <w:r>
+        <w:rPr>
+          <w:rFonts w:ascii="Roboto" w:hAnsi="Roboto" w:cstheme="minorHAnsi"/>
+          <w:b/>
+          <w:bCs/>
+        </w:rPr>
+        <w:t xml:space="preserve">            </w:t>
+      </w:r>
+      <w:r>
+        <w:rPr>
+          <w:rFonts w:ascii="Roboto" w:hAnsi="Roboto" w:cstheme="minorHAnsi"/>
+          <w:sz w:val="18"/>
+          <w:szCs w:val="18"/>
+        </w:rPr>
+        <w:t xml:space="preserve">  0</w:t>
+      </w:r>
+      <w:r>
+        <w:rPr>
+          <w:rFonts w:ascii="Roboto" w:hAnsi="Roboto" w:cstheme="minorHAnsi"/>
+          <w:sz w:val="18"/>
+          <w:szCs w:val="18"/>
+        </w:rPr>
+        <w:t>1</w:t>
+      </w:r>
+      <w:r>
+        <w:rPr>
+          <w:rFonts w:ascii="Roboto" w:hAnsi="Roboto" w:cstheme="minorHAnsi"/>
+          <w:sz w:val="18"/>
+          <w:szCs w:val="18"/>
+        </w:rPr>
+        <w:t>/20</w:t>
+      </w:r>
+      <w:r>
+        <w:rPr>
+          <w:rFonts w:ascii="Roboto" w:hAnsi="Roboto" w:cstheme="minorHAnsi"/>
+          <w:sz w:val="18"/>
+          <w:szCs w:val="18"/>
+        </w:rPr>
+        <w:t>21</w:t>
+      </w:r>
+      <w:r>
+        <w:rPr>
+          <w:rFonts w:ascii="Roboto" w:hAnsi="Roboto" w:cstheme="minorHAnsi"/>
+          <w:sz w:val="18"/>
+          <w:szCs w:val="18"/>
+        </w:rPr>
+        <w:t xml:space="preserve"> – 0</w:t>
+      </w:r>
+      <w:r>
+        <w:rPr>
+          <w:rFonts w:ascii="Roboto" w:hAnsi="Roboto" w:cstheme="minorHAnsi"/>
+          <w:sz w:val="18"/>
+          <w:szCs w:val="18"/>
+        </w:rPr>
+        <w:t>1</w:t>
+      </w:r>
+      <w:r>
+        <w:rPr>
+          <w:rFonts w:ascii="Roboto" w:hAnsi="Roboto" w:cstheme="minorHAnsi"/>
+          <w:sz w:val="18"/>
+          <w:szCs w:val="18"/>
+        </w:rPr>
+        <w:t>/20</w:t>
+      </w:r>
+      <w:r>
+        <w:rPr>
+          <w:rFonts w:ascii="Roboto" w:hAnsi="Roboto" w:cstheme="minorHAnsi"/>
+          <w:sz w:val="18"/>
+          <w:szCs w:val="18"/>
+        </w:rPr>
+        <w:t>24</w:t>
+      </w:r>
+    </w:p>
+    <w:p>
+      <w:pPr>
+        <w:pBdr>
+          <w:bottom w:val="single" w:sz="6" w:space="1" w:color="auto"/>
+        </w:pBdr>
+        <w:rPr>
+          <w:rFonts w:ascii="Roboto" w:hAnsi="Roboto" w:cstheme="minorHAnsi"/>
+          <w:b/>
+          <w:bCs/>
+        </w:rPr>
+      </w:pPr>
+      <w:r>
+        <w:rPr>
+          <w:rFonts w:ascii="Roboto" w:hAnsi="Roboto" w:cstheme="minorHAnsi"/>
+          <w:b/>
+          <w:bCs/>
+        </w:rPr>
         <w:t>EDUCATION:</w:t>
       </w:r>
     </w:p>
@@ -4952,7 +5426,25 @@
           <w:sz w:val="18"/>
           <w:szCs w:val="18"/>
         </w:rPr>
-        <w:t xml:space="preserve"> detected and cracked using Aircrack-ng to penetrate Local Area Networks (LANs)</w:t>
+        <w:t xml:space="preserve"> detected and cracked using </w:t>
+      </w:r>
+      <w:proofErr w:type="spellStart"/>
+      <w:r>
+        <w:rPr>
+          <w:rFonts w:ascii="Roboto" w:eastAsia="Times New Roman" w:hAnsi="Roboto" w:cstheme="minorHAnsi"/>
+          <w:sz w:val="18"/>
+          <w:szCs w:val="18"/>
+        </w:rPr>
+        <w:t>Aircrack</w:t>
+      </w:r>
+      <w:proofErr w:type="spellEnd"/>
+      <w:r>
+        <w:rPr>
+          <w:rFonts w:ascii="Roboto" w:eastAsia="Times New Roman" w:hAnsi="Roboto" w:cstheme="minorHAnsi"/>
+          <w:sz w:val="18"/>
+          <w:szCs w:val="18"/>
+        </w:rPr>
+        <w:t>-ng to penetrate Local Area Networks (LANs)</w:t>
       </w:r>
     </w:p>
     <w:p>
@@ -5467,6 +5959,7 @@
           <w:sz w:val="18"/>
           <w:szCs w:val="18"/>
         </w:rPr>
+        <w:lastRenderedPageBreak/>
         <w:t>Developed social engineering skills by researching intended targets via LinkedIn, social media profiles, or corporate websites</w:t>
       </w:r>
     </w:p>
@@ -5608,7 +6101,6 @@
           <w:b/>
           <w:bCs/>
         </w:rPr>
-        <w:lastRenderedPageBreak/>
         <w:t>Carnegie</w:t>
       </w:r>
       <w:r>
@@ -6127,6 +6619,7 @@
         </w:rPr>
         <w:t xml:space="preserve">Nina </w:t>
       </w:r>
+      <w:proofErr w:type="spellStart"/>
       <w:r>
         <w:rPr>
           <w:rFonts w:ascii="Roboto" w:hAnsi="Roboto" w:cstheme="minorHAnsi"/>
@@ -6137,7 +6630,14 @@
         <w:rPr>
           <w:rFonts w:ascii="Roboto" w:hAnsi="Roboto" w:cstheme="minorHAnsi"/>
         </w:rPr>
-        <w:t>amiscal (</w:t>
+        <w:t>amiscal</w:t>
+      </w:r>
+      <w:proofErr w:type="spellEnd"/>
+      <w:r>
+        <w:rPr>
+          <w:rFonts w:ascii="Roboto" w:hAnsi="Roboto" w:cstheme="minorHAnsi"/>
+        </w:rPr>
+        <w:t xml:space="preserve"> (</w:t>
       </w:r>
       <w:hyperlink r:id="rId14" w:history="1">
         <w:r>
@@ -6183,7 +6683,7 @@
 </file>
 
 <file path=word/endnotes.xml><?xml version="1.0" encoding="utf-8"?>
-<w:endnotes xmlns:wpc="http://schemas.microsoft.com/office/word/2010/wordprocessingCanvas" xmlns:cx="http://schemas.microsoft.com/office/drawing/2014/chartex" xmlns:cx1="http://schemas.microsoft.com/office/drawing/2015/9/8/chartex" xmlns:cx2="http://schemas.microsoft.com/office/drawing/2015/10/21/chartex" xmlns:cx3="http://schemas.microsoft.com/office/drawing/2016/5/9/chartex" xmlns:cx4="http://schemas.microsoft.com/office/drawing/2016/5/10/chartex" xmlns:cx5="http://schemas.microsoft.com/office/drawing/2016/5/11/chartex" xmlns:cx6="http://schemas.microsoft.com/office/drawing/2016/5/12/chartex" xmlns:cx7="http://schemas.microsoft.com/office/drawing/2016/5/13/chartex" xmlns:cx8="http://schemas.microsoft.com/office/drawing/2016/5/14/chartex" xmlns:mc="http://schemas.openxmlformats.org/markup-compatibility/2006" xmlns:aink="http://schemas.microsoft.com/office/drawing/2016/ink" xmlns:am3d="http://schemas.microsoft.com/office/drawing/2017/model3d" xmlns:o="urn:schemas-microsoft-com:office:office" xmlns:r="http://schemas.openxmlformats.org/officeDocument/2006/relationships" xmlns:m="http://schemas.openxmlformats.org/officeDocument/2006/math" xmlns:v="urn:schemas-microsoft-com:vml" xmlns:wp14="http://schemas.microsoft.com/office/word/2010/wordprocessingDrawing" xmlns:wp="http://schemas.openxmlformats.org/drawingml/2006/wordprocessingDrawing" xmlns:w10="urn:schemas-microsoft-com:office:word" xmlns:w="http://schemas.openxmlformats.org/wordprocessingml/2006/main" xmlns:w14="http://schemas.microsoft.com/office/word/2010/wordml" xmlns:w15="http://schemas.microsoft.com/office/word/2012/wordml" xmlns:w16cex="http://schemas.microsoft.com/office/word/2018/wordml/cex" xmlns:w16cid="http://schemas.microsoft.com/office/word/2016/wordml/cid" xmlns:w16="http://schemas.microsoft.com/office/word/2018/wordml" xmlns:w16sdtdh="http://schemas.microsoft.com/office/word/2020/wordml/sdtdatahash" xmlns:w16se="http://schemas.microsoft.com/office/word/2015/wordml/symex" xmlns:wpg="http://schemas.microsoft.com/office/word/2010/wordprocessingGroup" xmlns:wpi="http://schemas.microsoft.com/office/word/2010/wordprocessingInk" xmlns:wne="http://schemas.microsoft.com/office/word/2006/wordml" xmlns:wps="http://schemas.microsoft.com/office/word/2010/wordprocessingShape" mc:Ignorable="w14 w15 w16se w16cid w16 w16cex w16sdtdh wp14">
+<w:endnotes xmlns:wpc="http://schemas.microsoft.com/office/word/2010/wordprocessingCanvas" xmlns:cx="http://schemas.microsoft.com/office/drawing/2014/chartex" xmlns:cx1="http://schemas.microsoft.com/office/drawing/2015/9/8/chartex" xmlns:cx2="http://schemas.microsoft.com/office/drawing/2015/10/21/chartex" xmlns:cx3="http://schemas.microsoft.com/office/drawing/2016/5/9/chartex" xmlns:cx4="http://schemas.microsoft.com/office/drawing/2016/5/10/chartex" xmlns:cx5="http://schemas.microsoft.com/office/drawing/2016/5/11/chartex" xmlns:cx6="http://schemas.microsoft.com/office/drawing/2016/5/12/chartex" xmlns:cx7="http://schemas.microsoft.com/office/drawing/2016/5/13/chartex" xmlns:cx8="http://schemas.microsoft.com/office/drawing/2016/5/14/chartex" xmlns:mc="http://schemas.openxmlformats.org/markup-compatibility/2006" xmlns:aink="http://schemas.microsoft.com/office/drawing/2016/ink" xmlns:am3d="http://schemas.microsoft.com/office/drawing/2017/model3d" xmlns:o="urn:schemas-microsoft-com:office:office" xmlns:oel="http://schemas.microsoft.com/office/2019/extlst" xmlns:r="http://schemas.openxmlformats.org/officeDocument/2006/relationships" xmlns:m="http://schemas.openxmlformats.org/officeDocument/2006/math" xmlns:v="urn:schemas-microsoft-com:vml" xmlns:wp14="http://schemas.microsoft.com/office/word/2010/wordprocessingDrawing" xmlns:wp="http://schemas.openxmlformats.org/drawingml/2006/wordprocessingDrawing" xmlns:w10="urn:schemas-microsoft-com:office:word" xmlns:w="http://schemas.openxmlformats.org/wordprocessingml/2006/main" xmlns:w14="http://schemas.microsoft.com/office/word/2010/wordml" xmlns:w15="http://schemas.microsoft.com/office/word/2012/wordml" xmlns:w16cex="http://schemas.microsoft.com/office/word/2018/wordml/cex" xmlns:w16cid="http://schemas.microsoft.com/office/word/2016/wordml/cid" xmlns:w16="http://schemas.microsoft.com/office/word/2018/wordml" xmlns:w16sdtdh="http://schemas.microsoft.com/office/word/2020/wordml/sdtdatahash" xmlns:w16se="http://schemas.microsoft.com/office/word/2015/wordml/symex" xmlns:wpg="http://schemas.microsoft.com/office/word/2010/wordprocessingGroup" xmlns:wpi="http://schemas.microsoft.com/office/word/2010/wordprocessingInk" xmlns:wne="http://schemas.microsoft.com/office/word/2006/wordml" xmlns:wps="http://schemas.microsoft.com/office/word/2010/wordprocessingShape" mc:Ignorable="w14 w15 w16se w16cid w16 w16cex w16sdtdh wp14">
   <w:endnote w:type="separator" w:id="-1">
     <w:p>
       <w:pPr>
@@ -6208,7 +6708,7 @@
 </file>
 
 <file path=word/footnotes.xml><?xml version="1.0" encoding="utf-8"?>
-<w:footnotes xmlns:wpc="http://schemas.microsoft.com/office/word/2010/wordprocessingCanvas" xmlns:cx="http://schemas.microsoft.com/office/drawing/2014/chartex" xmlns:cx1="http://schemas.microsoft.com/office/drawing/2015/9/8/chartex" xmlns:cx2="http://schemas.microsoft.com/office/drawing/2015/10/21/chartex" xmlns:cx3="http://schemas.microsoft.com/office/drawing/2016/5/9/chartex" xmlns:cx4="http://schemas.microsoft.com/office/drawing/2016/5/10/chartex" xmlns:cx5="http://schemas.microsoft.com/office/drawing/2016/5/11/chartex" xmlns:cx6="http://schemas.microsoft.com/office/drawing/2016/5/12/chartex" xmlns:cx7="http://schemas.microsoft.com/office/drawing/2016/5/13/chartex" xmlns:cx8="http://schemas.microsoft.com/office/drawing/2016/5/14/chartex" xmlns:mc="http://schemas.openxmlformats.org/markup-compatibility/2006" xmlns:aink="http://schemas.microsoft.com/office/drawing/2016/ink" xmlns:am3d="http://schemas.microsoft.com/office/drawing/2017/model3d" xmlns:o="urn:schemas-microsoft-com:office:office" xmlns:r="http://schemas.openxmlformats.org/officeDocument/2006/relationships" xmlns:m="http://schemas.openxmlformats.org/officeDocument/2006/math" xmlns:v="urn:schemas-microsoft-com:vml" xmlns:wp14="http://schemas.microsoft.com/office/word/2010/wordprocessingDrawing" xmlns:wp="http://schemas.openxmlformats.org/drawingml/2006/wordprocessingDrawing" xmlns:w10="urn:schemas-microsoft-com:office:word" xmlns:w="http://schemas.openxmlformats.org/wordprocessingml/2006/main" xmlns:w14="http://schemas.microsoft.com/office/word/2010/wordml" xmlns:w15="http://schemas.microsoft.com/office/word/2012/wordml" xmlns:w16cex="http://schemas.microsoft.com/office/word/2018/wordml/cex" xmlns:w16cid="http://schemas.microsoft.com/office/word/2016/wordml/cid" xmlns:w16="http://schemas.microsoft.com/office/word/2018/wordml" xmlns:w16sdtdh="http://schemas.microsoft.com/office/word/2020/wordml/sdtdatahash" xmlns:w16se="http://schemas.microsoft.com/office/word/2015/wordml/symex" xmlns:wpg="http://schemas.microsoft.com/office/word/2010/wordprocessingGroup" xmlns:wpi="http://schemas.microsoft.com/office/word/2010/wordprocessingInk" xmlns:wne="http://schemas.microsoft.com/office/word/2006/wordml" xmlns:wps="http://schemas.microsoft.com/office/word/2010/wordprocessingShape" mc:Ignorable="w14 w15 w16se w16cid w16 w16cex w16sdtdh wp14">
+<w:footnotes xmlns:wpc="http://schemas.microsoft.com/office/word/2010/wordprocessingCanvas" xmlns:cx="http://schemas.microsoft.com/office/drawing/2014/chartex" xmlns:cx1="http://schemas.microsoft.com/office/drawing/2015/9/8/chartex" xmlns:cx2="http://schemas.microsoft.com/office/drawing/2015/10/21/chartex" xmlns:cx3="http://schemas.microsoft.com/office/drawing/2016/5/9/chartex" xmlns:cx4="http://schemas.microsoft.com/office/drawing/2016/5/10/chartex" xmlns:cx5="http://schemas.microsoft.com/office/drawing/2016/5/11/chartex" xmlns:cx6="http://schemas.microsoft.com/office/drawing/2016/5/12/chartex" xmlns:cx7="http://schemas.microsoft.com/office/drawing/2016/5/13/chartex" xmlns:cx8="http://schemas.microsoft.com/office/drawing/2016/5/14/chartex" xmlns:mc="http://schemas.openxmlformats.org/markup-compatibility/2006" xmlns:aink="http://schemas.microsoft.com/office/drawing/2016/ink" xmlns:am3d="http://schemas.microsoft.com/office/drawing/2017/model3d" xmlns:o="urn:schemas-microsoft-com:office:office" xmlns:oel="http://schemas.microsoft.com/office/2019/extlst" xmlns:r="http://schemas.openxmlformats.org/officeDocument/2006/relationships" xmlns:m="http://schemas.openxmlformats.org/officeDocument/2006/math" xmlns:v="urn:schemas-microsoft-com:vml" xmlns:wp14="http://schemas.microsoft.com/office/word/2010/wordprocessingDrawing" xmlns:wp="http://schemas.openxmlformats.org/drawingml/2006/wordprocessingDrawing" xmlns:w10="urn:schemas-microsoft-com:office:word" xmlns:w="http://schemas.openxmlformats.org/wordprocessingml/2006/main" xmlns:w14="http://schemas.microsoft.com/office/word/2010/wordml" xmlns:w15="http://schemas.microsoft.com/office/word/2012/wordml" xmlns:w16cex="http://schemas.microsoft.com/office/word/2018/wordml/cex" xmlns:w16cid="http://schemas.microsoft.com/office/word/2016/wordml/cid" xmlns:w16="http://schemas.microsoft.com/office/word/2018/wordml" xmlns:w16sdtdh="http://schemas.microsoft.com/office/word/2020/wordml/sdtdatahash" xmlns:w16se="http://schemas.microsoft.com/office/word/2015/wordml/symex" xmlns:wpg="http://schemas.microsoft.com/office/word/2010/wordprocessingGroup" xmlns:wpi="http://schemas.microsoft.com/office/word/2010/wordprocessingInk" xmlns:wne="http://schemas.microsoft.com/office/word/2006/wordml" xmlns:wps="http://schemas.microsoft.com/office/word/2010/wordprocessingShape" mc:Ignorable="w14 w15 w16se w16cid w16 w16cex w16sdtdh wp14">
   <w:footnote w:type="separator" w:id="-1">
     <w:p>
       <w:pPr>
@@ -6233,7 +6733,7 @@
 </file>
 
 <file path=word/header1.xml><?xml version="1.0" encoding="utf-8"?>
-<w:hdr xmlns:wpc="http://schemas.microsoft.com/office/word/2010/wordprocessingCanvas" xmlns:cx="http://schemas.microsoft.com/office/drawing/2014/chartex" xmlns:cx1="http://schemas.microsoft.com/office/drawing/2015/9/8/chartex" xmlns:cx2="http://schemas.microsoft.com/office/drawing/2015/10/21/chartex" xmlns:cx3="http://schemas.microsoft.com/office/drawing/2016/5/9/chartex" xmlns:cx4="http://schemas.microsoft.com/office/drawing/2016/5/10/chartex" xmlns:cx5="http://schemas.microsoft.com/office/drawing/2016/5/11/chartex" xmlns:cx6="http://schemas.microsoft.com/office/drawing/2016/5/12/chartex" xmlns:cx7="http://schemas.microsoft.com/office/drawing/2016/5/13/chartex" xmlns:cx8="http://schemas.microsoft.com/office/drawing/2016/5/14/chartex" xmlns:mc="http://schemas.openxmlformats.org/markup-compatibility/2006" xmlns:aink="http://schemas.microsoft.com/office/drawing/2016/ink" xmlns:am3d="http://schemas.microsoft.com/office/drawing/2017/model3d" xmlns:o="urn:schemas-microsoft-com:office:office" xmlns:r="http://schemas.openxmlformats.org/officeDocument/2006/relationships" xmlns:m="http://schemas.openxmlformats.org/officeDocument/2006/math" xmlns:v="urn:schemas-microsoft-com:vml" xmlns:wp14="http://schemas.microsoft.com/office/word/2010/wordprocessingDrawing" xmlns:wp="http://schemas.openxmlformats.org/drawingml/2006/wordprocessingDrawing" xmlns:w10="urn:schemas-microsoft-com:office:word" xmlns:w="http://schemas.openxmlformats.org/wordprocessingml/2006/main" xmlns:w14="http://schemas.microsoft.com/office/word/2010/wordml" xmlns:w15="http://schemas.microsoft.com/office/word/2012/wordml" xmlns:w16cex="http://schemas.microsoft.com/office/word/2018/wordml/cex" xmlns:w16cid="http://schemas.microsoft.com/office/word/2016/wordml/cid" xmlns:w16="http://schemas.microsoft.com/office/word/2018/wordml" xmlns:w16sdtdh="http://schemas.microsoft.com/office/word/2020/wordml/sdtdatahash" xmlns:w16se="http://schemas.microsoft.com/office/word/2015/wordml/symex" xmlns:wpg="http://schemas.microsoft.com/office/word/2010/wordprocessingGroup" xmlns:wpi="http://schemas.microsoft.com/office/word/2010/wordprocessingInk" xmlns:wne="http://schemas.microsoft.com/office/word/2006/wordml" xmlns:wps="http://schemas.microsoft.com/office/word/2010/wordprocessingShape" mc:Ignorable="w14 w15 w16se w16cid w16 w16cex w16sdtdh wp14">
+<w:hdr xmlns:wpc="http://schemas.microsoft.com/office/word/2010/wordprocessingCanvas" xmlns:cx="http://schemas.microsoft.com/office/drawing/2014/chartex" xmlns:cx1="http://schemas.microsoft.com/office/drawing/2015/9/8/chartex" xmlns:cx2="http://schemas.microsoft.com/office/drawing/2015/10/21/chartex" xmlns:cx3="http://schemas.microsoft.com/office/drawing/2016/5/9/chartex" xmlns:cx4="http://schemas.microsoft.com/office/drawing/2016/5/10/chartex" xmlns:cx5="http://schemas.microsoft.com/office/drawing/2016/5/11/chartex" xmlns:cx6="http://schemas.microsoft.com/office/drawing/2016/5/12/chartex" xmlns:cx7="http://schemas.microsoft.com/office/drawing/2016/5/13/chartex" xmlns:cx8="http://schemas.microsoft.com/office/drawing/2016/5/14/chartex" xmlns:mc="http://schemas.openxmlformats.org/markup-compatibility/2006" xmlns:aink="http://schemas.microsoft.com/office/drawing/2016/ink" xmlns:am3d="http://schemas.microsoft.com/office/drawing/2017/model3d" xmlns:o="urn:schemas-microsoft-com:office:office" xmlns:oel="http://schemas.microsoft.com/office/2019/extlst" xmlns:r="http://schemas.openxmlformats.org/officeDocument/2006/relationships" xmlns:m="http://schemas.openxmlformats.org/officeDocument/2006/math" xmlns:v="urn:schemas-microsoft-com:vml" xmlns:wp14="http://schemas.microsoft.com/office/word/2010/wordprocessingDrawing" xmlns:wp="http://schemas.openxmlformats.org/drawingml/2006/wordprocessingDrawing" xmlns:w10="urn:schemas-microsoft-com:office:word" xmlns:w="http://schemas.openxmlformats.org/wordprocessingml/2006/main" xmlns:w14="http://schemas.microsoft.com/office/word/2010/wordml" xmlns:w15="http://schemas.microsoft.com/office/word/2012/wordml" xmlns:w16cex="http://schemas.microsoft.com/office/word/2018/wordml/cex" xmlns:w16cid="http://schemas.microsoft.com/office/word/2016/wordml/cid" xmlns:w16="http://schemas.microsoft.com/office/word/2018/wordml" xmlns:w16sdtdh="http://schemas.microsoft.com/office/word/2020/wordml/sdtdatahash" xmlns:w16se="http://schemas.microsoft.com/office/word/2015/wordml/symex" xmlns:wpg="http://schemas.microsoft.com/office/word/2010/wordprocessingGroup" xmlns:wpi="http://schemas.microsoft.com/office/word/2010/wordprocessingInk" xmlns:wne="http://schemas.microsoft.com/office/word/2006/wordml" xmlns:wps="http://schemas.microsoft.com/office/word/2010/wordprocessingShape" mc:Ignorable="w14 w15 w16se w16cid w16 w16cex w16sdtdh wp14">
   <w:p>
     <w:pPr>
       <w:pStyle w:val="Header"/>
@@ -6373,7 +6873,7 @@
 </file>
 
 <file path=word/numbering.xml><?xml version="1.0" encoding="utf-8"?>
-<w:numbering xmlns:wpc="http://schemas.microsoft.com/office/word/2010/wordprocessingCanvas" xmlns:cx="http://schemas.microsoft.com/office/drawing/2014/chartex" xmlns:cx1="http://schemas.microsoft.com/office/drawing/2015/9/8/chartex" xmlns:cx2="http://schemas.microsoft.com/office/drawing/2015/10/21/chartex" xmlns:cx3="http://schemas.microsoft.com/office/drawing/2016/5/9/chartex" xmlns:cx4="http://schemas.microsoft.com/office/drawing/2016/5/10/chartex" xmlns:cx5="http://schemas.microsoft.com/office/drawing/2016/5/11/chartex" xmlns:cx6="http://schemas.microsoft.com/office/drawing/2016/5/12/chartex" xmlns:cx7="http://schemas.microsoft.com/office/drawing/2016/5/13/chartex" xmlns:cx8="http://schemas.microsoft.com/office/drawing/2016/5/14/chartex" xmlns:mc="http://schemas.openxmlformats.org/markup-compatibility/2006" xmlns:aink="http://schemas.microsoft.com/office/drawing/2016/ink" xmlns:am3d="http://schemas.microsoft.com/office/drawing/2017/model3d" xmlns:o="urn:schemas-microsoft-com:office:office" xmlns:r="http://schemas.openxmlformats.org/officeDocument/2006/relationships" xmlns:m="http://schemas.openxmlformats.org/officeDocument/2006/math" xmlns:v="urn:schemas-microsoft-com:vml" xmlns:wp14="http://schemas.microsoft.com/office/word/2010/wordprocessingDrawing" xmlns:wp="http://schemas.openxmlformats.org/drawingml/2006/wordprocessingDrawing" xmlns:w10="urn:schemas-microsoft-com:office:word" xmlns:w="http://schemas.openxmlformats.org/wordprocessingml/2006/main" xmlns:w14="http://schemas.microsoft.com/office/word/2010/wordml" xmlns:w15="http://schemas.microsoft.com/office/word/2012/wordml" xmlns:w16cex="http://schemas.microsoft.com/office/word/2018/wordml/cex" xmlns:w16cid="http://schemas.microsoft.com/office/word/2016/wordml/cid" xmlns:w16="http://schemas.microsoft.com/office/word/2018/wordml" xmlns:w16sdtdh="http://schemas.microsoft.com/office/word/2020/wordml/sdtdatahash" xmlns:w16se="http://schemas.microsoft.com/office/word/2015/wordml/symex" xmlns:wpg="http://schemas.microsoft.com/office/word/2010/wordprocessingGroup" xmlns:wpi="http://schemas.microsoft.com/office/word/2010/wordprocessingInk" xmlns:wne="http://schemas.microsoft.com/office/word/2006/wordml" xmlns:wps="http://schemas.microsoft.com/office/word/2010/wordprocessingShape" mc:Ignorable="w14 w15 w16se w16cid w16 w16cex w16sdtdh wp14">
+<w:numbering xmlns:wpc="http://schemas.microsoft.com/office/word/2010/wordprocessingCanvas" xmlns:cx="http://schemas.microsoft.com/office/drawing/2014/chartex" xmlns:cx1="http://schemas.microsoft.com/office/drawing/2015/9/8/chartex" xmlns:cx2="http://schemas.microsoft.com/office/drawing/2015/10/21/chartex" xmlns:cx3="http://schemas.microsoft.com/office/drawing/2016/5/9/chartex" xmlns:cx4="http://schemas.microsoft.com/office/drawing/2016/5/10/chartex" xmlns:cx5="http://schemas.microsoft.com/office/drawing/2016/5/11/chartex" xmlns:cx6="http://schemas.microsoft.com/office/drawing/2016/5/12/chartex" xmlns:cx7="http://schemas.microsoft.com/office/drawing/2016/5/13/chartex" xmlns:cx8="http://schemas.microsoft.com/office/drawing/2016/5/14/chartex" xmlns:mc="http://schemas.openxmlformats.org/markup-compatibility/2006" xmlns:aink="http://schemas.microsoft.com/office/drawing/2016/ink" xmlns:am3d="http://schemas.microsoft.com/office/drawing/2017/model3d" xmlns:o="urn:schemas-microsoft-com:office:office" xmlns:oel="http://schemas.microsoft.com/office/2019/extlst" xmlns:r="http://schemas.openxmlformats.org/officeDocument/2006/relationships" xmlns:m="http://schemas.openxmlformats.org/officeDocument/2006/math" xmlns:v="urn:schemas-microsoft-com:vml" xmlns:wp14="http://schemas.microsoft.com/office/word/2010/wordprocessingDrawing" xmlns:wp="http://schemas.openxmlformats.org/drawingml/2006/wordprocessingDrawing" xmlns:w10="urn:schemas-microsoft-com:office:word" xmlns:w="http://schemas.openxmlformats.org/wordprocessingml/2006/main" xmlns:w14="http://schemas.microsoft.com/office/word/2010/wordml" xmlns:w15="http://schemas.microsoft.com/office/word/2012/wordml" xmlns:w16cex="http://schemas.microsoft.com/office/word/2018/wordml/cex" xmlns:w16cid="http://schemas.microsoft.com/office/word/2016/wordml/cid" xmlns:w16="http://schemas.microsoft.com/office/word/2018/wordml" xmlns:w16sdtdh="http://schemas.microsoft.com/office/word/2020/wordml/sdtdatahash" xmlns:w16se="http://schemas.microsoft.com/office/word/2015/wordml/symex" xmlns:wpg="http://schemas.microsoft.com/office/word/2010/wordprocessingGroup" xmlns:wpi="http://schemas.microsoft.com/office/word/2010/wordprocessingInk" xmlns:wne="http://schemas.microsoft.com/office/word/2006/wordml" xmlns:wps="http://schemas.microsoft.com/office/word/2010/wordprocessingShape" mc:Ignorable="w14 w15 w16se w16cid w16 w16cex w16sdtdh wp14">
   <w:abstractNum w:abstractNumId="0" w15:restartNumberingAfterBreak="0">
     <w:nsid w:val="00AB40E5"/>
     <w:multiLevelType w:val="hybridMultilevel"/>

</xml_diff>